<commit_message>
I updated the portfolio link to the temp site
</commit_message>
<xml_diff>
--- a/files/resumes/Thyraellis Howard.docx
+++ b/files/resumes/Thyraellis Howard.docx
@@ -1,6 +1,6 @@
 
 <file path=word/document.xml><?xml version="1.0" encoding="utf-8"?>
-<w:document xmlns:wpc="http://schemas.microsoft.com/office/word/2010/wordprocessingCanvas" xmlns:cx="http://schemas.microsoft.com/office/drawing/2014/chartex" xmlns:cx1="http://schemas.microsoft.com/office/drawing/2015/9/8/chartex" xmlns:mc="http://schemas.openxmlformats.org/markup-compatibility/2006" xmlns:o="urn:schemas-microsoft-com:office:office" xmlns:r="http://schemas.openxmlformats.org/officeDocument/2006/relationships" xmlns:m="http://schemas.openxmlformats.org/officeDocument/2006/math" xmlns:v="urn:schemas-microsoft-com:vml" xmlns:wp14="http://schemas.microsoft.com/office/word/2010/wordprocessingDrawing" xmlns:wp="http://schemas.openxmlformats.org/drawingml/2006/wordprocessingDrawing" xmlns:w10="urn:schemas-microsoft-com:office:word" xmlns:w="http://schemas.openxmlformats.org/wordprocessingml/2006/main" xmlns:w14="http://schemas.microsoft.com/office/word/2010/wordml" xmlns:w15="http://schemas.microsoft.com/office/word/2012/wordml" xmlns:w16se="http://schemas.microsoft.com/office/word/2015/wordml/symex" xmlns:wpg="http://schemas.microsoft.com/office/word/2010/wordprocessingGroup" xmlns:wpi="http://schemas.microsoft.com/office/word/2010/wordprocessingInk" xmlns:wne="http://schemas.microsoft.com/office/word/2006/wordml" xmlns:wps="http://schemas.microsoft.com/office/word/2010/wordprocessingShape" mc:Ignorable="w14 w15 w16se wp14">
+<w:document xmlns:wpc="http://schemas.microsoft.com/office/word/2010/wordprocessingCanvas" xmlns:cx="http://schemas.microsoft.com/office/drawing/2014/chartex" xmlns:cx1="http://schemas.microsoft.com/office/drawing/2015/9/8/chartex" xmlns:cx2="http://schemas.microsoft.com/office/drawing/2015/10/21/chartex" xmlns:cx3="http://schemas.microsoft.com/office/drawing/2016/5/9/chartex" xmlns:cx4="http://schemas.microsoft.com/office/drawing/2016/5/10/chartex" xmlns:cx5="http://schemas.microsoft.com/office/drawing/2016/5/11/chartex" xmlns:cx6="http://schemas.microsoft.com/office/drawing/2016/5/12/chartex" xmlns:cx7="http://schemas.microsoft.com/office/drawing/2016/5/13/chartex" xmlns:cx8="http://schemas.microsoft.com/office/drawing/2016/5/14/chartex" xmlns:mc="http://schemas.openxmlformats.org/markup-compatibility/2006" xmlns:aink="http://schemas.microsoft.com/office/drawing/2016/ink" xmlns:am3d="http://schemas.microsoft.com/office/drawing/2017/model3d" xmlns:o="urn:schemas-microsoft-com:office:office" xmlns:r="http://schemas.openxmlformats.org/officeDocument/2006/relationships" xmlns:m="http://schemas.openxmlformats.org/officeDocument/2006/math" xmlns:v="urn:schemas-microsoft-com:vml" xmlns:wp14="http://schemas.microsoft.com/office/word/2010/wordprocessingDrawing" xmlns:wp="http://schemas.openxmlformats.org/drawingml/2006/wordprocessingDrawing" xmlns:w10="urn:schemas-microsoft-com:office:word" xmlns:w="http://schemas.openxmlformats.org/wordprocessingml/2006/main" xmlns:w14="http://schemas.microsoft.com/office/word/2010/wordml" xmlns:w15="http://schemas.microsoft.com/office/word/2012/wordml" xmlns:w16cid="http://schemas.microsoft.com/office/word/2016/wordml/cid" xmlns:w16se="http://schemas.microsoft.com/office/word/2015/wordml/symex" xmlns:wpg="http://schemas.microsoft.com/office/word/2010/wordprocessingGroup" xmlns:wpi="http://schemas.microsoft.com/office/word/2010/wordprocessingInk" xmlns:wne="http://schemas.microsoft.com/office/word/2006/wordml" xmlns:wps="http://schemas.microsoft.com/office/word/2010/wordprocessingShape" mc:Ignorable="w14 w15 w16se w16cid wp14">
   <w:body>
     <w:p>
       <w:pPr>
@@ -78,6 +78,8 @@
           <w:t>thyrahoward@outlook.com</w:t>
         </w:r>
       </w:hyperlink>
+      <w:bookmarkStart w:id="0" w:name="_GoBack"/>
+      <w:bookmarkEnd w:id="0"/>
     </w:p>
     <w:p>
       <w:pPr>
@@ -120,25 +122,7 @@
             <w:rFonts w:ascii="Cambria" w:hAnsi="Cambria" w:cs="Times New Roman"/>
             <w:sz w:val="22"/>
           </w:rPr>
-          <w:t>https:/trymory.github.io/</w:t>
-        </w:r>
-        <w:proofErr w:type="spellStart"/>
-        <w:r>
-          <w:rPr>
-            <w:rStyle w:val="Hyperlink"/>
-            <w:rFonts w:ascii="Cambria" w:hAnsi="Cambria" w:cs="Times New Roman"/>
-            <w:sz w:val="22"/>
-          </w:rPr>
-          <w:t>thyraellis</w:t>
-        </w:r>
-        <w:proofErr w:type="spellEnd"/>
-        <w:r>
-          <w:rPr>
-            <w:rStyle w:val="Hyperlink"/>
-            <w:rFonts w:ascii="Cambria" w:hAnsi="Cambria" w:cs="Times New Roman"/>
-            <w:sz w:val="22"/>
-          </w:rPr>
-          <w:t>/</w:t>
+          <w:t>https://trymory.github.io/Software_Cake_temp/</w:t>
         </w:r>
       </w:hyperlink>
     </w:p>
@@ -252,8 +236,6 @@
         </w:rPr>
         <w:t>seeking an environment to learn new skills.</w:t>
       </w:r>
-      <w:bookmarkStart w:id="0" w:name="_GoBack"/>
-      <w:bookmarkEnd w:id="0"/>
     </w:p>
     <w:p>
       <w:pPr>
@@ -388,17 +370,8 @@
           <w:rFonts w:ascii="Cambria" w:hAnsi="Cambria" w:cs="Times New Roman"/>
           <w:color w:val="auto"/>
         </w:rPr>
-        <w:t xml:space="preserve">, </w:t>
-      </w:r>
-      <w:proofErr w:type="spellStart"/>
-      <w:r>
-        <w:rPr>
-          <w:rFonts w:ascii="Cambria" w:hAnsi="Cambria" w:cs="Times New Roman"/>
-          <w:color w:val="auto"/>
-        </w:rPr>
-        <w:t>NodeJS</w:t>
-      </w:r>
-      <w:proofErr w:type="spellEnd"/>
+        <w:t>, NodeJS</w:t>
+      </w:r>
       <w:r>
         <w:rPr>
           <w:rFonts w:ascii="Cambria" w:hAnsi="Cambria" w:cs="Times New Roman"/>
@@ -976,21 +949,7 @@
         <w:rPr>
           <w:rFonts w:ascii="Cambria" w:hAnsi="Cambria" w:cs="Times New Roman"/>
         </w:rPr>
-        <w:t xml:space="preserve"> </w:t>
-      </w:r>
-      <w:proofErr w:type="spellStart"/>
-      <w:r>
-        <w:rPr>
-          <w:rFonts w:ascii="Cambria" w:hAnsi="Cambria" w:cs="Times New Roman"/>
-        </w:rPr>
-        <w:t>addon</w:t>
-      </w:r>
-      <w:proofErr w:type="spellEnd"/>
-      <w:r>
-        <w:rPr>
-          <w:rFonts w:ascii="Cambria" w:hAnsi="Cambria" w:cs="Times New Roman"/>
-        </w:rPr>
-        <w:t xml:space="preserve"> bugs</w:t>
+        <w:t xml:space="preserve"> addon bugs</w:t>
       </w:r>
       <w:r>
         <w:rPr>
@@ -1031,19 +990,11 @@
           <w:b/>
         </w:rPr>
       </w:pPr>
-      <w:proofErr w:type="spellStart"/>
-      <w:r>
-        <w:rPr>
-          <w:rFonts w:ascii="Cambria" w:hAnsi="Cambria" w:cs="Times New Roman"/>
-        </w:rPr>
-        <w:t>Baylyn</w:t>
-      </w:r>
-      <w:proofErr w:type="spellEnd"/>
-      <w:r>
-        <w:rPr>
-          <w:rFonts w:ascii="Cambria" w:hAnsi="Cambria" w:cs="Times New Roman"/>
-        </w:rPr>
-        <w:t xml:space="preserve"> Media Services – Richmond, VA </w:t>
+      <w:r>
+        <w:rPr>
+          <w:rFonts w:ascii="Cambria" w:hAnsi="Cambria" w:cs="Times New Roman"/>
+        </w:rPr>
+        <w:t xml:space="preserve">Baylyn Media Services – Richmond, VA </w:t>
       </w:r>
       <w:r>
         <w:rPr>
@@ -1384,7 +1335,7 @@
 </file>
 
 <file path=word/numbering.xml><?xml version="1.0" encoding="utf-8"?>
-<w:numbering xmlns:wpc="http://schemas.microsoft.com/office/word/2010/wordprocessingCanvas" xmlns:cx="http://schemas.microsoft.com/office/drawing/2014/chartex" xmlns:cx1="http://schemas.microsoft.com/office/drawing/2015/9/8/chartex" xmlns:mc="http://schemas.openxmlformats.org/markup-compatibility/2006" xmlns:o="urn:schemas-microsoft-com:office:office" xmlns:r="http://schemas.openxmlformats.org/officeDocument/2006/relationships" xmlns:m="http://schemas.openxmlformats.org/officeDocument/2006/math" xmlns:v="urn:schemas-microsoft-com:vml" xmlns:wp14="http://schemas.microsoft.com/office/word/2010/wordprocessingDrawing" xmlns:wp="http://schemas.openxmlformats.org/drawingml/2006/wordprocessingDrawing" xmlns:w10="urn:schemas-microsoft-com:office:word" xmlns:w="http://schemas.openxmlformats.org/wordprocessingml/2006/main" xmlns:w14="http://schemas.microsoft.com/office/word/2010/wordml" xmlns:w15="http://schemas.microsoft.com/office/word/2012/wordml" xmlns:w16se="http://schemas.microsoft.com/office/word/2015/wordml/symex" xmlns:wpg="http://schemas.microsoft.com/office/word/2010/wordprocessingGroup" xmlns:wpi="http://schemas.microsoft.com/office/word/2010/wordprocessingInk" xmlns:wne="http://schemas.microsoft.com/office/word/2006/wordml" xmlns:wps="http://schemas.microsoft.com/office/word/2010/wordprocessingShape" mc:Ignorable="w14 w15 w16se wp14">
+<w:numbering xmlns:wpc="http://schemas.microsoft.com/office/word/2010/wordprocessingCanvas" xmlns:cx="http://schemas.microsoft.com/office/drawing/2014/chartex" xmlns:cx1="http://schemas.microsoft.com/office/drawing/2015/9/8/chartex" xmlns:cx2="http://schemas.microsoft.com/office/drawing/2015/10/21/chartex" xmlns:cx3="http://schemas.microsoft.com/office/drawing/2016/5/9/chartex" xmlns:cx4="http://schemas.microsoft.com/office/drawing/2016/5/10/chartex" xmlns:cx5="http://schemas.microsoft.com/office/drawing/2016/5/11/chartex" xmlns:cx6="http://schemas.microsoft.com/office/drawing/2016/5/12/chartex" xmlns:cx7="http://schemas.microsoft.com/office/drawing/2016/5/13/chartex" xmlns:cx8="http://schemas.microsoft.com/office/drawing/2016/5/14/chartex" xmlns:mc="http://schemas.openxmlformats.org/markup-compatibility/2006" xmlns:aink="http://schemas.microsoft.com/office/drawing/2016/ink" xmlns:am3d="http://schemas.microsoft.com/office/drawing/2017/model3d" xmlns:o="urn:schemas-microsoft-com:office:office" xmlns:r="http://schemas.openxmlformats.org/officeDocument/2006/relationships" xmlns:m="http://schemas.openxmlformats.org/officeDocument/2006/math" xmlns:v="urn:schemas-microsoft-com:vml" xmlns:wp14="http://schemas.microsoft.com/office/word/2010/wordprocessingDrawing" xmlns:wp="http://schemas.openxmlformats.org/drawingml/2006/wordprocessingDrawing" xmlns:w10="urn:schemas-microsoft-com:office:word" xmlns:w="http://schemas.openxmlformats.org/wordprocessingml/2006/main" xmlns:w14="http://schemas.microsoft.com/office/word/2010/wordml" xmlns:w15="http://schemas.microsoft.com/office/word/2012/wordml" xmlns:w16cid="http://schemas.microsoft.com/office/word/2016/wordml/cid" xmlns:w16se="http://schemas.microsoft.com/office/word/2015/wordml/symex" xmlns:wpg="http://schemas.microsoft.com/office/word/2010/wordprocessingGroup" xmlns:wpi="http://schemas.microsoft.com/office/word/2010/wordprocessingInk" xmlns:wne="http://schemas.microsoft.com/office/word/2006/wordml" xmlns:wps="http://schemas.microsoft.com/office/word/2010/wordprocessingShape" mc:Ignorable="w14 w15 w16se w16cid wp14">
   <w:abstractNum w:abstractNumId="0" w15:restartNumberingAfterBreak="0">
     <w:nsid w:val="00000001"/>
     <w:multiLevelType w:val="multilevel"/>
@@ -5143,7 +5094,7 @@
 </file>
 
 <file path=word/styles.xml><?xml version="1.0" encoding="utf-8"?>
-<w:styles xmlns:mc="http://schemas.openxmlformats.org/markup-compatibility/2006" xmlns:r="http://schemas.openxmlformats.org/officeDocument/2006/relationships" xmlns:w="http://schemas.openxmlformats.org/wordprocessingml/2006/main" xmlns:w14="http://schemas.microsoft.com/office/word/2010/wordml" xmlns:w15="http://schemas.microsoft.com/office/word/2012/wordml" xmlns:w16se="http://schemas.microsoft.com/office/word/2015/wordml/symex" mc:Ignorable="w14 w15 w16se">
+<w:styles xmlns:mc="http://schemas.openxmlformats.org/markup-compatibility/2006" xmlns:r="http://schemas.openxmlformats.org/officeDocument/2006/relationships" xmlns:w="http://schemas.openxmlformats.org/wordprocessingml/2006/main" xmlns:w14="http://schemas.microsoft.com/office/word/2010/wordml" xmlns:w15="http://schemas.microsoft.com/office/word/2012/wordml" xmlns:w16cid="http://schemas.microsoft.com/office/word/2016/wordml/cid" xmlns:w16se="http://schemas.microsoft.com/office/word/2015/wordml/symex" mc:Ignorable="w14 w15 w16se w16cid">
   <w:docDefaults>
     <w:rPrDefault>
       <w:rPr>
@@ -5153,7 +5104,7 @@
     </w:rPrDefault>
     <w:pPrDefault/>
   </w:docDefaults>
-  <w:latentStyles w:defLockedState="0" w:defUIPriority="99" w:defSemiHidden="0" w:defUnhideWhenUsed="0" w:defQFormat="0" w:count="371">
+  <w:latentStyles w:defLockedState="0" w:defUIPriority="99" w:defSemiHidden="0" w:defUnhideWhenUsed="0" w:defQFormat="0" w:count="375">
     <w:lsdException w:name="Normal" w:uiPriority="0" w:qFormat="1"/>
     <w:lsdException w:name="heading 1" w:uiPriority="9" w:qFormat="1"/>
     <w:lsdException w:name="heading 2" w:semiHidden="1" w:uiPriority="9" w:unhideWhenUsed="1" w:qFormat="1"/>
@@ -5259,7 +5210,6 @@
     <w:lsdException w:name="HTML Sample" w:semiHidden="1" w:unhideWhenUsed="1"/>
     <w:lsdException w:name="HTML Typewriter" w:semiHidden="1" w:unhideWhenUsed="1"/>
     <w:lsdException w:name="HTML Variable" w:semiHidden="1" w:unhideWhenUsed="1"/>
-    <w:lsdException w:name="Normal Table" w:semiHidden="1" w:unhideWhenUsed="1"/>
     <w:lsdException w:name="annotation subject" w:semiHidden="1" w:unhideWhenUsed="1"/>
     <w:lsdException w:name="No List" w:semiHidden="1" w:unhideWhenUsed="1"/>
     <w:lsdException w:name="Outline List 1" w:semiHidden="1" w:unhideWhenUsed="1"/>
@@ -5303,10 +5253,8 @@
     <w:lsdException w:name="Table Elegant" w:semiHidden="1" w:unhideWhenUsed="1"/>
     <w:lsdException w:name="Table Professional" w:semiHidden="1" w:unhideWhenUsed="1"/>
     <w:lsdException w:name="Table Subtle 1" w:semiHidden="1" w:unhideWhenUsed="1"/>
-    <w:lsdException w:name="Table Subtle 2" w:semiHidden="1" w:unhideWhenUsed="1"/>
     <w:lsdException w:name="Table Web 1" w:semiHidden="1" w:unhideWhenUsed="1"/>
     <w:lsdException w:name="Table Web 2" w:semiHidden="1" w:unhideWhenUsed="1"/>
-    <w:lsdException w:name="Table Web 3" w:semiHidden="1" w:unhideWhenUsed="1"/>
     <w:lsdException w:name="Balloon Text" w:semiHidden="1" w:unhideWhenUsed="1"/>
     <w:lsdException w:name="Table Grid" w:uiPriority="39"/>
     <w:lsdException w:name="Table Theme" w:semiHidden="1" w:unhideWhenUsed="1"/>
@@ -5525,6 +5473,10 @@
     <w:lsdException w:name="List Table 5 Dark Accent 6" w:uiPriority="50"/>
     <w:lsdException w:name="List Table 6 Colorful Accent 6" w:uiPriority="51"/>
     <w:lsdException w:name="List Table 7 Colorful Accent 6" w:uiPriority="52"/>
+    <w:lsdException w:name="Mention" w:semiHidden="1" w:unhideWhenUsed="1"/>
+    <w:lsdException w:name="Smart Hyperlink" w:semiHidden="1" w:unhideWhenUsed="1"/>
+    <w:lsdException w:name="Hashtag" w:semiHidden="1" w:unhideWhenUsed="1"/>
+    <w:lsdException w:name="Unresolved Mention" w:semiHidden="1" w:unhideWhenUsed="1"/>
   </w:latentStyles>
   <w:style w:type="paragraph" w:default="1" w:styleId="Normal">
     <w:name w:val="Normal"/>
@@ -5569,7 +5521,6 @@
   <w:style w:type="character" w:default="1" w:styleId="DefaultParagraphFont">
     <w:name w:val="Default Paragraph Font"/>
     <w:uiPriority w:val="1"/>
-    <w:semiHidden/>
     <w:unhideWhenUsed/>
   </w:style>
   <w:style w:type="table" w:default="1" w:styleId="TableNormal">
@@ -5934,8 +5885,8 @@
       <w:lang w:bidi="en-US"/>
     </w:rPr>
   </w:style>
-  <w:style w:type="character" w:customStyle="1" w:styleId="UnresolvedMention">
-    <w:name w:val="Unresolved Mention"/>
+  <w:style w:type="character" w:customStyle="1" w:styleId="UnresolvedMention1">
+    <w:name w:val="Unresolved Mention1"/>
     <w:basedOn w:val="DefaultParagraphFont"/>
     <w:uiPriority w:val="99"/>
     <w:semiHidden/>
@@ -5956,6 +5907,18 @@
     <w:rPr>
       <w:color w:val="954F72" w:themeColor="followedHyperlink"/>
       <w:u w:val="single"/>
+    </w:rPr>
+  </w:style>
+  <w:style w:type="character" w:styleId="UnresolvedMention">
+    <w:name w:val="Unresolved Mention"/>
+    <w:basedOn w:val="DefaultParagraphFont"/>
+    <w:uiPriority w:val="99"/>
+    <w:semiHidden/>
+    <w:unhideWhenUsed/>
+    <w:rsid w:val="00B47042"/>
+    <w:rPr>
+      <w:color w:val="605E5C"/>
+      <w:shd w:val="clear" w:color="auto" w:fill="E1DFDD"/>
     </w:rPr>
   </w:style>
 </w:styles>
@@ -6261,7 +6224,7 @@
 </file>
 
 <file path=customXml/itemProps1.xml><?xml version="1.0" encoding="utf-8"?>
-<ds:datastoreItem xmlns:ds="http://schemas.openxmlformats.org/officeDocument/2006/customXml" ds:itemID="{99181B02-331F-45FF-A75E-36B586AECB54}">
+<ds:datastoreItem xmlns:ds="http://schemas.openxmlformats.org/officeDocument/2006/customXml" ds:itemID="{B6E54B0D-CAA2-4B3A-9599-C24E022B611C}">
   <ds:schemaRefs>
     <ds:schemaRef ds:uri="http://schemas.openxmlformats.org/officeDocument/2006/bibliography"/>
   </ds:schemaRefs>

</xml_diff>

<commit_message>
set up the domain name
</commit_message>
<xml_diff>
--- a/files/resumes/Thyraellis Howard.docx
+++ b/files/resumes/Thyraellis Howard.docx
@@ -78,8 +78,6 @@
           <w:t>thyrahoward@outlook.com</w:t>
         </w:r>
       </w:hyperlink>
-      <w:bookmarkStart w:id="0" w:name="_GoBack"/>
-      <w:bookmarkEnd w:id="0"/>
     </w:p>
     <w:p>
       <w:pPr>
@@ -97,7 +95,7 @@
         <w:jc w:val="center"/>
         <w:rPr>
           <w:rFonts w:ascii="Cambria" w:hAnsi="Cambria" w:cs="Times New Roman"/>
-          <w:sz w:val="22"/>
+          <w:sz w:val="28"/>
         </w:rPr>
       </w:pPr>
       <w:r>
@@ -120,11 +118,13 @@
           <w:rPr>
             <w:rStyle w:val="Hyperlink"/>
             <w:rFonts w:ascii="Cambria" w:hAnsi="Cambria" w:cs="Times New Roman"/>
-            <w:sz w:val="22"/>
+            <w:sz w:val="28"/>
           </w:rPr>
-          <w:t>https://trymory.github.io/Software_Cake_temp/</w:t>
+          <w:t>http://www.softwarecake.com</w:t>
         </w:r>
       </w:hyperlink>
+      <w:bookmarkStart w:id="0" w:name="_GoBack"/>
+      <w:bookmarkEnd w:id="0"/>
     </w:p>
     <w:p>
       <w:pPr>
@@ -6224,7 +6224,7 @@
 </file>
 
 <file path=customXml/itemProps1.xml><?xml version="1.0" encoding="utf-8"?>
-<ds:datastoreItem xmlns:ds="http://schemas.openxmlformats.org/officeDocument/2006/customXml" ds:itemID="{B6E54B0D-CAA2-4B3A-9599-C24E022B611C}">
+<ds:datastoreItem xmlns:ds="http://schemas.openxmlformats.org/officeDocument/2006/customXml" ds:itemID="{E6C5C771-36A2-41D2-B4F8-EE75329985F0}">
   <ds:schemaRefs>
     <ds:schemaRef ds:uri="http://schemas.openxmlformats.org/officeDocument/2006/bibliography"/>
   </ds:schemaRefs>

</xml_diff>

<commit_message>
Updated my resume formate
</commit_message>
<xml_diff>
--- a/files/resumes/Thyraellis Howard.docx
+++ b/files/resumes/Thyraellis Howard.docx
@@ -4,24 +4,30 @@
   <w:body>
     <w:p>
       <w:pPr>
+        <w:spacing w:after="0"/>
         <w:jc w:val="center"/>
         <w:rPr>
           <w:rFonts w:ascii="Georgia" w:hAnsi="Georgia"/>
-          <w:sz w:val="44"/>
-        </w:rPr>
-      </w:pPr>
+          <w:sz w:val="32"/>
+          <w:szCs w:val="32"/>
+        </w:rPr>
+      </w:pPr>
+      <w:bookmarkStart w:id="0" w:name="_GoBack"/>
+      <w:bookmarkEnd w:id="0"/>
       <w:r>
         <w:rPr>
           <w:rFonts w:ascii="Georgia" w:hAnsi="Georgia"/>
           <w:color w:val="767171" w:themeColor="background2" w:themeShade="80"/>
-          <w:sz w:val="44"/>
+          <w:sz w:val="32"/>
+          <w:szCs w:val="32"/>
         </w:rPr>
         <w:t>THYRAELLIS</w:t>
       </w:r>
       <w:r>
         <w:rPr>
           <w:rFonts w:ascii="Georgia" w:hAnsi="Georgia"/>
-          <w:sz w:val="44"/>
+          <w:sz w:val="32"/>
+          <w:szCs w:val="32"/>
         </w:rPr>
         <w:t xml:space="preserve"> </w:t>
       </w:r>
@@ -29,40 +35,37 @@
         <w:rPr>
           <w:rFonts w:ascii="Georgia" w:hAnsi="Georgia"/>
           <w:b/>
-          <w:sz w:val="44"/>
-        </w:rPr>
-        <w:t>HOWAR</w:t>
-      </w:r>
-      <w:r>
-        <w:rPr>
-          <w:rFonts w:ascii="Georgia" w:hAnsi="Georgia"/>
-          <w:b/>
-          <w:sz w:val="44"/>
-        </w:rPr>
-        <w:t>D</w:t>
-      </w:r>
-    </w:p>
-    <w:p>
-      <w:pPr>
+          <w:sz w:val="32"/>
+          <w:szCs w:val="32"/>
+        </w:rPr>
+        <w:t>HOWARD</w:t>
+      </w:r>
+    </w:p>
+    <w:p>
+      <w:pPr>
+        <w:spacing w:after="0"/>
         <w:jc w:val="center"/>
         <w:rPr>
           <w:rFonts w:cstheme="minorHAnsi"/>
           <w:b/>
-          <w:sz w:val="24"/>
+          <w:sz w:val="20"/>
+          <w:szCs w:val="20"/>
         </w:rPr>
       </w:pPr>
       <w:r>
         <w:rPr>
           <w:rFonts w:cstheme="minorHAnsi"/>
           <w:b/>
-          <w:sz w:val="24"/>
+          <w:sz w:val="20"/>
+          <w:szCs w:val="20"/>
         </w:rPr>
         <w:t>Phone:</w:t>
       </w:r>
       <w:r>
         <w:rPr>
           <w:rFonts w:cstheme="minorHAnsi"/>
-          <w:sz w:val="24"/>
+          <w:sz w:val="20"/>
+          <w:szCs w:val="20"/>
         </w:rPr>
         <w:t xml:space="preserve"> </w:t>
       </w:r>
@@ -70,7 +73,8 @@
         <w:rPr>
           <w:rFonts w:cstheme="minorHAnsi"/>
           <w:b/>
-          <w:sz w:val="24"/>
+          <w:sz w:val="20"/>
+          <w:szCs w:val="20"/>
         </w:rPr>
         <w:t>(</w:t>
       </w:r>
@@ -78,7 +82,8 @@
         <w:rPr>
           <w:rFonts w:cstheme="minorHAnsi"/>
           <w:b/>
-          <w:sz w:val="24"/>
+          <w:sz w:val="20"/>
+          <w:szCs w:val="20"/>
         </w:rPr>
         <w:t>804) 687</w:t>
       </w:r>
@@ -86,7 +91,8 @@
         <w:rPr>
           <w:rFonts w:cstheme="minorHAnsi"/>
           <w:b/>
-          <w:sz w:val="24"/>
+          <w:sz w:val="20"/>
+          <w:szCs w:val="20"/>
         </w:rPr>
         <w:t>-</w:t>
       </w:r>
@@ -94,14 +100,16 @@
         <w:rPr>
           <w:rFonts w:cstheme="minorHAnsi"/>
           <w:b/>
-          <w:sz w:val="24"/>
+          <w:sz w:val="20"/>
+          <w:szCs w:val="20"/>
         </w:rPr>
         <w:t>2625</w:t>
       </w:r>
       <w:r>
         <w:rPr>
           <w:rFonts w:cstheme="minorHAnsi"/>
-          <w:sz w:val="24"/>
+          <w:sz w:val="20"/>
+          <w:szCs w:val="20"/>
         </w:rPr>
         <w:t xml:space="preserve"> </w:t>
       </w:r>
@@ -109,14 +117,16 @@
         <w:rPr>
           <w:rFonts w:cstheme="minorHAnsi"/>
           <w:b/>
-          <w:sz w:val="24"/>
+          <w:sz w:val="20"/>
+          <w:szCs w:val="20"/>
         </w:rPr>
         <w:t>|</w:t>
       </w:r>
       <w:r>
         <w:rPr>
           <w:rFonts w:cstheme="minorHAnsi"/>
-          <w:sz w:val="24"/>
+          <w:sz w:val="20"/>
+          <w:szCs w:val="20"/>
         </w:rPr>
         <w:t xml:space="preserve"> </w:t>
       </w:r>
@@ -124,17 +134,10 @@
         <w:rPr>
           <w:rFonts w:cstheme="minorHAnsi"/>
           <w:b/>
-          <w:sz w:val="24"/>
-        </w:rPr>
-        <w:t>Email</w:t>
-      </w:r>
-      <w:r>
-        <w:rPr>
-          <w:rFonts w:cstheme="minorHAnsi"/>
-          <w:b/>
-          <w:sz w:val="24"/>
-        </w:rPr>
-        <w:t xml:space="preserve">: </w:t>
+          <w:sz w:val="20"/>
+          <w:szCs w:val="20"/>
+        </w:rPr>
+        <w:t xml:space="preserve">Email: </w:t>
       </w:r>
       <w:hyperlink r:id="rId6" w:history="1">
         <w:r>
@@ -143,7 +146,8 @@
             <w:rFonts w:cstheme="minorHAnsi"/>
             <w:b/>
             <w:color w:val="auto"/>
-            <w:sz w:val="24"/>
+            <w:sz w:val="20"/>
+            <w:szCs w:val="20"/>
           </w:rPr>
           <w:t>Thyrahoward@outlook.com</w:t>
         </w:r>
@@ -151,18 +155,21 @@
     </w:p>
     <w:p>
       <w:pPr>
+        <w:spacing w:after="0"/>
         <w:jc w:val="center"/>
         <w:rPr>
           <w:rFonts w:cstheme="minorHAnsi"/>
           <w:b/>
-          <w:sz w:val="24"/>
+          <w:sz w:val="20"/>
+          <w:szCs w:val="20"/>
         </w:rPr>
       </w:pPr>
       <w:r>
         <w:rPr>
           <w:rFonts w:cstheme="minorHAnsi"/>
           <w:b/>
-          <w:sz w:val="24"/>
+          <w:sz w:val="20"/>
+          <w:szCs w:val="20"/>
         </w:rPr>
         <w:t xml:space="preserve">LinkedIn: </w:t>
       </w:r>
@@ -173,7 +180,8 @@
             <w:rFonts w:cstheme="minorHAnsi"/>
             <w:b/>
             <w:color w:val="auto"/>
-            <w:sz w:val="24"/>
+            <w:sz w:val="20"/>
+            <w:szCs w:val="20"/>
           </w:rPr>
           <w:t>Thyraellis Howard</w:t>
         </w:r>
@@ -182,7 +190,8 @@
         <w:rPr>
           <w:rFonts w:cstheme="minorHAnsi"/>
           <w:b/>
-          <w:sz w:val="24"/>
+          <w:sz w:val="20"/>
+          <w:szCs w:val="20"/>
         </w:rPr>
         <w:t xml:space="preserve"> | </w:t>
       </w:r>
@@ -190,7 +199,8 @@
         <w:rPr>
           <w:rFonts w:cstheme="minorHAnsi"/>
           <w:b/>
-          <w:sz w:val="24"/>
+          <w:sz w:val="20"/>
+          <w:szCs w:val="20"/>
         </w:rPr>
         <w:t xml:space="preserve">Portfolio: </w:t>
       </w:r>
@@ -201,7 +211,8 @@
             <w:rFonts w:cstheme="minorHAnsi"/>
             <w:b/>
             <w:color w:val="auto"/>
-            <w:sz w:val="24"/>
+            <w:sz w:val="20"/>
+            <w:szCs w:val="20"/>
           </w:rPr>
           <w:t>http://www.softwarecake.com/</w:t>
         </w:r>
@@ -209,18 +220,21 @@
     </w:p>
     <w:p>
       <w:pPr>
+        <w:spacing w:after="0"/>
         <w:jc w:val="center"/>
         <w:rPr>
           <w:rFonts w:cstheme="minorHAnsi"/>
           <w:b/>
-          <w:sz w:val="24"/>
+          <w:sz w:val="20"/>
+          <w:szCs w:val="20"/>
         </w:rPr>
       </w:pPr>
       <w:r>
         <w:rPr>
           <w:rFonts w:cstheme="minorHAnsi"/>
           <w:b/>
-          <w:sz w:val="24"/>
+          <w:sz w:val="20"/>
+          <w:szCs w:val="20"/>
         </w:rPr>
         <w:t>Skype: thyrahoward_1</w:t>
       </w:r>
@@ -230,6 +244,8 @@
         <w:rPr>
           <w:rFonts w:ascii="Georgia" w:hAnsi="Georgia"/>
           <w:b/>
+          <w:sz w:val="20"/>
+          <w:szCs w:val="20"/>
         </w:rPr>
       </w:pPr>
     </w:p>
@@ -242,7 +258,8 @@
           <w:b/>
           <w:caps/>
           <w:color w:val="3B3838" w:themeColor="background2" w:themeShade="40"/>
-          <w:sz w:val="36"/>
+          <w:sz w:val="20"/>
+          <w:szCs w:val="20"/>
         </w:rPr>
       </w:pPr>
       <w:r>
@@ -251,7 +268,8 @@
           <w:b/>
           <w:caps/>
           <w:color w:val="3B3838" w:themeColor="background2" w:themeShade="40"/>
-          <w:sz w:val="32"/>
+          <w:sz w:val="20"/>
+          <w:szCs w:val="20"/>
         </w:rPr>
         <w:t>About Me</w:t>
       </w:r>
@@ -261,46 +279,39 @@
         <w:spacing w:after="120"/>
         <w:jc w:val="center"/>
         <w:rPr>
-          <w:sz w:val="24"/>
-        </w:rPr>
-      </w:pPr>
-      <w:r>
-        <w:rPr>
-          <w:sz w:val="24"/>
+          <w:sz w:val="20"/>
+          <w:szCs w:val="20"/>
+        </w:rPr>
+      </w:pPr>
+      <w:r>
+        <w:rPr>
+          <w:sz w:val="20"/>
+          <w:szCs w:val="20"/>
         </w:rPr>
         <w:t>Software Developer with 3+ years of experience in software development and full-stack web development. Most experienced in development support, Machine Learning / Artificial Intelligence development, and Artificial General Intelligence researching and development. Possess a bachelor’s degree in computer information science.</w:t>
       </w:r>
-    </w:p>
-    <w:p>
-      <w:pPr>
-        <w:spacing w:after="120"/>
-        <w:jc w:val="center"/>
-        <w:rPr>
-          <w:sz w:val="24"/>
-        </w:rPr>
-      </w:pPr>
     </w:p>
     <w:tbl>
       <w:tblPr>
         <w:tblStyle w:val="GridTable2-Accent4"/>
-        <w:tblW w:w="9487" w:type="dxa"/>
+        <w:tblW w:w="10656" w:type="dxa"/>
         <w:tblInd w:w="3" w:type="dxa"/>
         <w:tblLook w:val="04A0" w:firstRow="1" w:lastRow="0" w:firstColumn="1" w:lastColumn="0" w:noHBand="0" w:noVBand="1"/>
       </w:tblPr>
       <w:tblGrid>
-        <w:gridCol w:w="2935"/>
-        <w:gridCol w:w="3321"/>
-        <w:gridCol w:w="3231"/>
+        <w:gridCol w:w="3297"/>
+        <w:gridCol w:w="3730"/>
+        <w:gridCol w:w="3629"/>
       </w:tblGrid>
       <w:tr>
         <w:trPr>
           <w:cnfStyle w:val="100000000000" w:firstRow="1" w:lastRow="0" w:firstColumn="0" w:lastColumn="0" w:oddVBand="0" w:evenVBand="0" w:oddHBand="0" w:evenHBand="0" w:firstRowFirstColumn="0" w:firstRowLastColumn="0" w:lastRowFirstColumn="0" w:lastRowLastColumn="0"/>
-          <w:trHeight w:val="336"/>
+          <w:trHeight w:val="363"/>
         </w:trPr>
         <w:tc>
           <w:tcPr>
             <w:cnfStyle w:val="001000000000" w:firstRow="0" w:lastRow="0" w:firstColumn="1" w:lastColumn="0" w:oddVBand="0" w:evenVBand="0" w:oddHBand="0" w:evenHBand="0" w:firstRowFirstColumn="0" w:firstRowLastColumn="0" w:lastRowFirstColumn="0" w:lastRowLastColumn="0"/>
-            <w:tcW w:w="2935" w:type="dxa"/>
+            <w:tcW w:w="3297" w:type="dxa"/>
             <w:vAlign w:val="center"/>
           </w:tcPr>
           <w:p>
@@ -311,7 +322,8 @@
                 <w:rFonts w:asciiTheme="majorHAnsi" w:hAnsiTheme="majorHAnsi"/>
                 <w:caps/>
                 <w:color w:val="262626" w:themeColor="text1" w:themeTint="D9"/>
-                <w:sz w:val="24"/>
+                <w:sz w:val="20"/>
+                <w:szCs w:val="20"/>
               </w:rPr>
             </w:pPr>
             <w:r>
@@ -319,7 +331,8 @@
                 <w:rFonts w:asciiTheme="majorHAnsi" w:hAnsiTheme="majorHAnsi"/>
                 <w:caps/>
                 <w:color w:val="262626" w:themeColor="text1" w:themeTint="D9"/>
-                <w:sz w:val="24"/>
+                <w:sz w:val="20"/>
+                <w:szCs w:val="20"/>
               </w:rPr>
               <w:t>Education</w:t>
             </w:r>
@@ -327,7 +340,7 @@
         </w:tc>
         <w:tc>
           <w:tcPr>
-            <w:tcW w:w="3321" w:type="dxa"/>
+            <w:tcW w:w="3730" w:type="dxa"/>
           </w:tcPr>
           <w:p>
             <w:pPr>
@@ -338,7 +351,8 @@
                 <w:rFonts w:asciiTheme="majorHAnsi" w:hAnsiTheme="majorHAnsi"/>
                 <w:caps/>
                 <w:color w:val="262626" w:themeColor="text1" w:themeTint="D9"/>
-                <w:sz w:val="24"/>
+                <w:sz w:val="20"/>
+                <w:szCs w:val="20"/>
               </w:rPr>
             </w:pPr>
             <w:r>
@@ -346,7 +360,8 @@
                 <w:rFonts w:asciiTheme="majorHAnsi" w:hAnsiTheme="majorHAnsi"/>
                 <w:caps/>
                 <w:color w:val="262626" w:themeColor="text1" w:themeTint="D9"/>
-                <w:sz w:val="24"/>
+                <w:sz w:val="20"/>
+                <w:szCs w:val="20"/>
               </w:rPr>
               <w:t>Programming Languages</w:t>
             </w:r>
@@ -354,7 +369,7 @@
         </w:tc>
         <w:tc>
           <w:tcPr>
-            <w:tcW w:w="3231" w:type="dxa"/>
+            <w:tcW w:w="3629" w:type="dxa"/>
             <w:vAlign w:val="center"/>
           </w:tcPr>
           <w:p>
@@ -366,7 +381,8 @@
                 <w:rFonts w:asciiTheme="majorHAnsi" w:hAnsiTheme="majorHAnsi"/>
                 <w:caps/>
                 <w:color w:val="262626" w:themeColor="text1" w:themeTint="D9"/>
-                <w:sz w:val="24"/>
+                <w:sz w:val="20"/>
+                <w:szCs w:val="20"/>
               </w:rPr>
             </w:pPr>
             <w:r>
@@ -374,7 +390,8 @@
                 <w:rFonts w:asciiTheme="majorHAnsi" w:hAnsiTheme="majorHAnsi"/>
                 <w:caps/>
                 <w:color w:val="262626" w:themeColor="text1" w:themeTint="D9"/>
-                <w:sz w:val="24"/>
+                <w:sz w:val="20"/>
+                <w:szCs w:val="20"/>
               </w:rPr>
               <w:t>Software</w:t>
             </w:r>
@@ -384,247 +401,222 @@
       <w:tr>
         <w:trPr>
           <w:cnfStyle w:val="000000100000" w:firstRow="0" w:lastRow="0" w:firstColumn="0" w:lastColumn="0" w:oddVBand="0" w:evenVBand="0" w:oddHBand="1" w:evenHBand="0" w:firstRowFirstColumn="0" w:firstRowLastColumn="0" w:lastRowFirstColumn="0" w:lastRowLastColumn="0"/>
-          <w:trHeight w:val="878"/>
+          <w:trHeight w:val="949"/>
         </w:trPr>
         <w:tc>
           <w:tcPr>
             <w:cnfStyle w:val="001000000000" w:firstRow="0" w:lastRow="0" w:firstColumn="1" w:lastColumn="0" w:oddVBand="0" w:evenVBand="0" w:oddHBand="0" w:evenHBand="0" w:firstRowFirstColumn="0" w:firstRowLastColumn="0" w:lastRowFirstColumn="0" w:lastRowLastColumn="0"/>
-            <w:tcW w:w="2935" w:type="dxa"/>
+            <w:tcW w:w="3297" w:type="dxa"/>
           </w:tcPr>
           <w:p>
             <w:pPr>
               <w:rPr>
-                <w:bCs w:val="0"/>
+                <w:b w:val="0"/>
+                <w:sz w:val="20"/>
+                <w:szCs w:val="20"/>
               </w:rPr>
             </w:pPr>
             <w:r>
               <w:rPr>
                 <w:b w:val="0"/>
+                <w:sz w:val="20"/>
+                <w:szCs w:val="20"/>
               </w:rPr>
-              <w:t>CIS Bachelor’s Degree</w:t>
-            </w:r>
-            <w:r>
-              <w:rPr>
-                <w:b w:val="0"/>
-              </w:rPr>
-              <w:t xml:space="preserve"> - </w:t>
-            </w:r>
-            <w:r>
-              <w:rPr>
-                <w:b w:val="0"/>
-              </w:rPr>
-              <w:t>ECPI</w:t>
-            </w:r>
-            <w:r>
-              <w:rPr>
-                <w:b w:val="0"/>
-              </w:rPr>
-              <w:t xml:space="preserve"> </w:t>
-            </w:r>
-            <w:r>
-              <w:rPr>
-                <w:b w:val="0"/>
-              </w:rPr>
-              <w:t>UNIVERSITY</w:t>
-            </w:r>
-            <w:r>
-              <w:rPr>
-                <w:b w:val="0"/>
-              </w:rPr>
-              <w:t xml:space="preserve"> </w:t>
-            </w:r>
-            <w:r>
-              <w:rPr>
-                <w:b w:val="0"/>
-              </w:rPr>
-              <w:t xml:space="preserve">2015 </w:t>
-            </w:r>
-            <w:r>
-              <w:rPr>
-                <w:b w:val="0"/>
-              </w:rPr>
-              <w:t>–</w:t>
-            </w:r>
-            <w:r>
-              <w:rPr>
-                <w:b w:val="0"/>
-              </w:rPr>
-              <w:t xml:space="preserve"> 2018</w:t>
+              <w:t>ECPI University – 2018</w:t>
             </w:r>
           </w:p>
           <w:p>
             <w:pPr>
               <w:rPr>
                 <w:b w:val="0"/>
+                <w:sz w:val="20"/>
+                <w:szCs w:val="20"/>
               </w:rPr>
             </w:pPr>
+            <w:r>
+              <w:rPr>
+                <w:b w:val="0"/>
+                <w:sz w:val="20"/>
+                <w:szCs w:val="20"/>
+              </w:rPr>
+              <w:t>Bachelor of Science in Computer and Information Science</w:t>
+            </w:r>
+          </w:p>
+          <w:p>
+            <w:pPr>
+              <w:rPr>
+                <w:b w:val="0"/>
+                <w:sz w:val="20"/>
+                <w:szCs w:val="20"/>
+              </w:rPr>
+            </w:pPr>
+            <w:r>
+              <w:rPr>
+                <w:b w:val="0"/>
+                <w:sz w:val="20"/>
+                <w:szCs w:val="20"/>
+              </w:rPr>
+              <w:t>Concentration in Software Development</w:t>
+            </w:r>
           </w:p>
           <w:p>
             <w:pPr>
               <w:rPr>
                 <w:bCs w:val="0"/>
+                <w:sz w:val="20"/>
+                <w:szCs w:val="20"/>
+              </w:rPr>
+            </w:pPr>
+          </w:p>
+        </w:tc>
+        <w:tc>
+          <w:tcPr>
+            <w:tcW w:w="3730" w:type="dxa"/>
+          </w:tcPr>
+          <w:p>
+            <w:pPr>
+              <w:spacing w:after="120"/>
+              <w:cnfStyle w:val="000000100000" w:firstRow="0" w:lastRow="0" w:firstColumn="0" w:lastColumn="0" w:oddVBand="0" w:evenVBand="0" w:oddHBand="1" w:evenHBand="0" w:firstRowFirstColumn="0" w:firstRowLastColumn="0" w:lastRowFirstColumn="0" w:lastRowLastColumn="0"/>
+              <w:rPr>
+                <w:sz w:val="20"/>
+                <w:szCs w:val="20"/>
               </w:rPr>
             </w:pPr>
             <w:r>
               <w:rPr>
-                <w:b w:val="0"/>
+                <w:sz w:val="20"/>
+                <w:szCs w:val="20"/>
               </w:rPr>
-              <w:t>Standard Diploma</w:t>
-            </w:r>
-            <w:r>
-              <w:rPr>
-                <w:b w:val="0"/>
-              </w:rPr>
-              <w:t xml:space="preserve"> - </w:t>
-            </w:r>
-            <w:r>
-              <w:rPr>
-                <w:b w:val="0"/>
-              </w:rPr>
-              <w:t>Thomas Jefferson High School</w:t>
-            </w:r>
-            <w:r>
-              <w:rPr>
-                <w:b w:val="0"/>
-              </w:rPr>
-              <w:t xml:space="preserve"> </w:t>
-            </w:r>
-            <w:r>
-              <w:rPr>
-                <w:b w:val="0"/>
-              </w:rPr>
-              <w:t xml:space="preserve">2010 </w:t>
-            </w:r>
-            <w:r>
-              <w:rPr>
-                <w:b w:val="0"/>
-              </w:rPr>
-              <w:t>–</w:t>
-            </w:r>
-            <w:r>
-              <w:rPr>
-                <w:b w:val="0"/>
-              </w:rPr>
-              <w:t xml:space="preserve"> 2014</w:t>
+              <w:t>HTML5, CSS3, JavaScript, React, MongoDB, Express.js, Node.js, C#, SQL, PHP, ASP.NET, Window Form, LINQ</w:t>
             </w:r>
           </w:p>
         </w:tc>
         <w:tc>
           <w:tcPr>
-            <w:tcW w:w="3321" w:type="dxa"/>
+            <w:tcW w:w="3629" w:type="dxa"/>
           </w:tcPr>
           <w:p>
             <w:pPr>
               <w:spacing w:after="120"/>
               <w:cnfStyle w:val="000000100000" w:firstRow="0" w:lastRow="0" w:firstColumn="0" w:lastColumn="0" w:oddVBand="0" w:evenVBand="0" w:oddHBand="1" w:evenHBand="0" w:firstRowFirstColumn="0" w:firstRowLastColumn="0" w:lastRowFirstColumn="0" w:lastRowLastColumn="0"/>
+              <w:rPr>
+                <w:sz w:val="20"/>
+                <w:szCs w:val="20"/>
+              </w:rPr>
             </w:pPr>
             <w:r>
-              <w:t>HTML5, CSS3, JavaScript, React, Mongo</w:t>
-            </w:r>
-            <w:r>
-              <w:t>DB</w:t>
-            </w:r>
-            <w:r>
-              <w:t>, Express</w:t>
-            </w:r>
-            <w:r>
-              <w:t>.js</w:t>
-            </w:r>
-            <w:r>
-              <w:t>, Node</w:t>
-            </w:r>
-            <w:r>
-              <w:t>.js</w:t>
-            </w:r>
-            <w:r>
-              <w:t xml:space="preserve">, C#, SQL, PHP, </w:t>
-            </w:r>
-            <w:r>
-              <w:t>ASP</w:t>
-            </w:r>
-            <w:r>
-              <w:t>.NET, Window Form, LINQ</w:t>
-            </w:r>
-          </w:p>
-        </w:tc>
-        <w:tc>
-          <w:tcPr>
-            <w:tcW w:w="3231" w:type="dxa"/>
-          </w:tcPr>
-          <w:p>
-            <w:pPr>
-              <w:spacing w:after="120"/>
-              <w:cnfStyle w:val="000000100000" w:firstRow="0" w:lastRow="0" w:firstColumn="0" w:lastColumn="0" w:oddVBand="0" w:evenVBand="0" w:oddHBand="1" w:evenHBand="0" w:firstRowFirstColumn="0" w:firstRowLastColumn="0" w:lastRowFirstColumn="0" w:lastRowLastColumn="0"/>
-            </w:pPr>
-            <w:r>
-              <w:t>Microsoft Office, Visual Studio 2013-2019, MySQL Workbench, Azure, GitHub, Slack, Trello, Teamwork, Firebase, ExpressionEngine5, Craft3, Algolia</w:t>
-            </w:r>
-            <w:r>
-              <w:t>.js</w:t>
-            </w:r>
-            <w:r>
-              <w:t>, Heroku</w:t>
+              <w:rPr>
+                <w:sz w:val="20"/>
+                <w:szCs w:val="20"/>
+              </w:rPr>
+              <w:t>Microsoft Office, Visual Studio 2013-2019, MySQL Workbench, Azure, GitHub, Slack, Trello, Teamwork, Firebase, ExpressionEngine5, Craft3, Algolia.js, Heroku</w:t>
             </w:r>
           </w:p>
         </w:tc>
       </w:tr>
     </w:tbl>
-    <w:p/>
     <w:p>
       <w:pPr>
         <w:rPr>
           <w:rFonts w:ascii="Georgia" w:hAnsi="Georgia"/>
           <w:b/>
-          <w:sz w:val="28"/>
-        </w:rPr>
-      </w:pPr>
-      <w:r>
+          <w:sz w:val="20"/>
+          <w:szCs w:val="20"/>
+        </w:rPr>
+      </w:pPr>
+    </w:p>
+    <w:p>
+      <w:pPr>
         <w:rPr>
           <w:rFonts w:ascii="Georgia" w:hAnsi="Georgia"/>
           <w:b/>
-          <w:sz w:val="28"/>
+          <w:sz w:val="20"/>
+          <w:szCs w:val="20"/>
+        </w:rPr>
+      </w:pPr>
+      <w:r>
+        <w:rPr>
+          <w:rFonts w:ascii="Georgia" w:hAnsi="Georgia"/>
+          <w:b/>
+          <w:sz w:val="20"/>
+          <w:szCs w:val="20"/>
         </w:rPr>
         <w:t>PROFESSIONAL EXPERIENCE</w:t>
       </w:r>
     </w:p>
     <w:p>
       <w:pPr>
-        <w:rPr>
-          <w:b/>
-        </w:rPr>
-      </w:pPr>
-      <w:r>
-        <w:rPr>
-          <w:b/>
-        </w:rPr>
-        <w:t>FEBRUARY 2019 – PRESENT</w:t>
-      </w:r>
-    </w:p>
-    <w:p>
-      <w:pPr>
-        <w:rPr>
-          <w:sz w:val="24"/>
+        <w:spacing w:after="0"/>
+        <w:rPr>
+          <w:sz w:val="20"/>
+          <w:szCs w:val="20"/>
         </w:rPr>
       </w:pPr>
       <w:r>
         <w:rPr>
           <w:b/>
           <w:color w:val="538135" w:themeColor="accent6" w:themeShade="BF"/>
-          <w:sz w:val="24"/>
+          <w:sz w:val="20"/>
+          <w:szCs w:val="20"/>
         </w:rPr>
         <w:t>TEACHER ASSISTANT,</w:t>
       </w:r>
       <w:r>
         <w:rPr>
-          <w:sz w:val="24"/>
+          <w:sz w:val="20"/>
+          <w:szCs w:val="20"/>
         </w:rPr>
         <w:t xml:space="preserve"> TRILOGY</w:t>
       </w:r>
       <w:r>
         <w:rPr>
-          <w:sz w:val="24"/>
+          <w:sz w:val="20"/>
+          <w:szCs w:val="20"/>
         </w:rPr>
         <w:t xml:space="preserve"> / UNIVERSITY OF RICHMOND</w:t>
+      </w:r>
+      <w:r>
+        <w:rPr>
+          <w:sz w:val="20"/>
+          <w:szCs w:val="20"/>
+        </w:rPr>
+        <w:tab/>
+      </w:r>
+      <w:r>
+        <w:rPr>
+          <w:sz w:val="20"/>
+          <w:szCs w:val="20"/>
+        </w:rPr>
+        <w:tab/>
+      </w:r>
+      <w:r>
+        <w:rPr>
+          <w:sz w:val="20"/>
+          <w:szCs w:val="20"/>
+        </w:rPr>
+        <w:tab/>
+      </w:r>
+      <w:r>
+        <w:rPr>
+          <w:sz w:val="20"/>
+          <w:szCs w:val="20"/>
+        </w:rPr>
+        <w:tab/>
+      </w:r>
+      <w:r>
+        <w:rPr>
+          <w:sz w:val="20"/>
+          <w:szCs w:val="20"/>
+        </w:rPr>
+        <w:tab/>
+        <w:t xml:space="preserve">              </w:t>
+      </w:r>
+      <w:r>
+        <w:rPr>
+          <w:sz w:val="20"/>
+          <w:szCs w:val="20"/>
+        </w:rPr>
+        <w:t>FEBRUARY 2019 – PRESENT</w:t>
       </w:r>
     </w:p>
     <w:p>
@@ -634,30 +626,18 @@
           <w:ilvl w:val="0"/>
           <w:numId w:val="5"/>
         </w:numPr>
-        <w:spacing w:line="276" w:lineRule="auto"/>
-        <w:rPr>
-          <w:sz w:val="24"/>
-        </w:rPr>
-      </w:pPr>
-      <w:r>
-        <w:rPr>
-          <w:sz w:val="24"/>
-        </w:rPr>
-        <w:t>Aided</w:t>
-      </w:r>
-      <w:r>
-        <w:rPr>
-          <w:sz w:val="24"/>
-        </w:rPr>
-        <w:t xml:space="preserve"> in the use and application of academic resource</w:t>
-      </w:r>
-      <w:bookmarkStart w:id="0" w:name="_GoBack"/>
-      <w:bookmarkEnd w:id="0"/>
-      <w:r>
-        <w:rPr>
-          <w:sz w:val="24"/>
-        </w:rPr>
-        <w:t>s</w:t>
+        <w:spacing w:after="0" w:line="276" w:lineRule="auto"/>
+        <w:rPr>
+          <w:sz w:val="20"/>
+          <w:szCs w:val="20"/>
+        </w:rPr>
+      </w:pPr>
+      <w:r>
+        <w:rPr>
+          <w:sz w:val="20"/>
+          <w:szCs w:val="20"/>
+        </w:rPr>
+        <w:t>Aided in the use and application of academic resources</w:t>
       </w:r>
     </w:p>
     <w:p>
@@ -667,22 +647,18 @@
           <w:ilvl w:val="0"/>
           <w:numId w:val="5"/>
         </w:numPr>
-        <w:spacing w:line="276" w:lineRule="auto"/>
-        <w:rPr>
-          <w:sz w:val="24"/>
-        </w:rPr>
-      </w:pPr>
-      <w:r>
-        <w:rPr>
-          <w:sz w:val="24"/>
-        </w:rPr>
-        <w:t xml:space="preserve">Provides formative feedback to </w:t>
-      </w:r>
-      <w:r>
-        <w:rPr>
-          <w:sz w:val="24"/>
-        </w:rPr>
-        <w:t>students</w:t>
+        <w:spacing w:after="0" w:line="276" w:lineRule="auto"/>
+        <w:rPr>
+          <w:sz w:val="20"/>
+          <w:szCs w:val="20"/>
+        </w:rPr>
+      </w:pPr>
+      <w:r>
+        <w:rPr>
+          <w:sz w:val="20"/>
+          <w:szCs w:val="20"/>
+        </w:rPr>
+        <w:t>Provides formative feedback to students</w:t>
       </w:r>
     </w:p>
     <w:p>
@@ -692,14 +668,16 @@
           <w:ilvl w:val="0"/>
           <w:numId w:val="5"/>
         </w:numPr>
-        <w:spacing w:line="276" w:lineRule="auto"/>
-        <w:rPr>
-          <w:sz w:val="24"/>
-        </w:rPr>
-      </w:pPr>
-      <w:r>
-        <w:rPr>
-          <w:sz w:val="24"/>
+        <w:spacing w:after="0" w:line="276" w:lineRule="auto"/>
+        <w:rPr>
+          <w:sz w:val="20"/>
+          <w:szCs w:val="20"/>
+        </w:rPr>
+      </w:pPr>
+      <w:r>
+        <w:rPr>
+          <w:sz w:val="20"/>
+          <w:szCs w:val="20"/>
         </w:rPr>
         <w:t>Provides instructional guidance and explanation</w:t>
       </w:r>
@@ -711,28 +689,18 @@
           <w:ilvl w:val="0"/>
           <w:numId w:val="5"/>
         </w:numPr>
-        <w:spacing w:line="276" w:lineRule="auto"/>
-        <w:rPr>
-          <w:sz w:val="24"/>
-        </w:rPr>
-      </w:pPr>
-      <w:r>
-        <w:rPr>
-          <w:sz w:val="24"/>
-        </w:rPr>
-        <w:t xml:space="preserve">Assists </w:t>
-      </w:r>
-      <w:r>
-        <w:rPr>
-          <w:sz w:val="24"/>
-        </w:rPr>
-        <w:t>students</w:t>
-      </w:r>
-      <w:r>
-        <w:rPr>
-          <w:sz w:val="24"/>
-        </w:rPr>
-        <w:t xml:space="preserve"> with the building, editing, and submission of objects as relative to course assignments</w:t>
+        <w:spacing w:after="0" w:line="276" w:lineRule="auto"/>
+        <w:rPr>
+          <w:sz w:val="20"/>
+          <w:szCs w:val="20"/>
+        </w:rPr>
+      </w:pPr>
+      <w:r>
+        <w:rPr>
+          <w:sz w:val="20"/>
+          <w:szCs w:val="20"/>
+        </w:rPr>
+        <w:t>Assists students with the building, editing, and submission of objects as relative to course assignments</w:t>
       </w:r>
     </w:p>
     <w:p>
@@ -742,22 +710,18 @@
           <w:ilvl w:val="0"/>
           <w:numId w:val="5"/>
         </w:numPr>
-        <w:spacing w:before="240" w:line="276" w:lineRule="auto"/>
-        <w:rPr>
-          <w:sz w:val="24"/>
-        </w:rPr>
-      </w:pPr>
-      <w:r>
-        <w:rPr>
-          <w:sz w:val="24"/>
-        </w:rPr>
-        <w:t xml:space="preserve">Assisting instructors </w:t>
-      </w:r>
-      <w:r>
-        <w:rPr>
-          <w:sz w:val="24"/>
-        </w:rPr>
-        <w:t>with current infield use(s) of class tools and procedures</w:t>
+        <w:spacing w:before="240" w:after="0" w:line="276" w:lineRule="auto"/>
+        <w:rPr>
+          <w:sz w:val="20"/>
+          <w:szCs w:val="20"/>
+        </w:rPr>
+      </w:pPr>
+      <w:r>
+        <w:rPr>
+          <w:sz w:val="20"/>
+          <w:szCs w:val="20"/>
+        </w:rPr>
+        <w:t>Assisting instructors with current infield use(s) of class tools and procedures</w:t>
       </w:r>
     </w:p>
     <w:p>
@@ -767,26 +731,30 @@
           <w:ilvl w:val="0"/>
           <w:numId w:val="5"/>
         </w:numPr>
-        <w:spacing w:line="276" w:lineRule="auto"/>
-        <w:rPr>
-          <w:sz w:val="24"/>
-        </w:rPr>
-      </w:pPr>
-      <w:r>
-        <w:rPr>
-          <w:sz w:val="24"/>
+        <w:spacing w:after="0" w:line="276" w:lineRule="auto"/>
+        <w:rPr>
+          <w:sz w:val="20"/>
+          <w:szCs w:val="20"/>
+        </w:rPr>
+      </w:pPr>
+      <w:r>
+        <w:rPr>
+          <w:sz w:val="20"/>
+          <w:szCs w:val="20"/>
         </w:rPr>
         <w:t xml:space="preserve">Providing the </w:t>
       </w:r>
       <w:r>
         <w:rPr>
-          <w:sz w:val="24"/>
+          <w:sz w:val="20"/>
+          <w:szCs w:val="20"/>
         </w:rPr>
         <w:t>student success manager</w:t>
       </w:r>
       <w:r>
         <w:rPr>
-          <w:sz w:val="24"/>
+          <w:sz w:val="20"/>
+          <w:szCs w:val="20"/>
         </w:rPr>
         <w:t xml:space="preserve"> with feedback related to student performance</w:t>
       </w:r>
@@ -798,14 +766,16 @@
           <w:ilvl w:val="0"/>
           <w:numId w:val="5"/>
         </w:numPr>
-        <w:spacing w:line="276" w:lineRule="auto"/>
-        <w:rPr>
-          <w:sz w:val="24"/>
-        </w:rPr>
-      </w:pPr>
-      <w:r>
-        <w:rPr>
-          <w:sz w:val="24"/>
+        <w:spacing w:after="0" w:line="276" w:lineRule="auto"/>
+        <w:rPr>
+          <w:sz w:val="20"/>
+          <w:szCs w:val="20"/>
+        </w:rPr>
+      </w:pPr>
+      <w:r>
+        <w:rPr>
+          <w:sz w:val="20"/>
+          <w:szCs w:val="20"/>
         </w:rPr>
         <w:t>Holding office hours with students to review materials, answer general questions, and provide some assistance on assignments</w:t>
       </w:r>
@@ -817,14 +787,16 @@
           <w:ilvl w:val="0"/>
           <w:numId w:val="5"/>
         </w:numPr>
-        <w:spacing w:line="276" w:lineRule="auto"/>
-        <w:rPr>
-          <w:sz w:val="24"/>
-        </w:rPr>
-      </w:pPr>
-      <w:r>
-        <w:rPr>
-          <w:sz w:val="24"/>
+        <w:spacing w:after="0" w:line="276" w:lineRule="auto"/>
+        <w:rPr>
+          <w:sz w:val="20"/>
+          <w:szCs w:val="20"/>
+        </w:rPr>
+      </w:pPr>
+      <w:r>
+        <w:rPr>
+          <w:sz w:val="20"/>
+          <w:szCs w:val="20"/>
         </w:rPr>
         <w:t>Monitor student progress and assist students in accomplishing established learning objectives</w:t>
       </w:r>
@@ -836,60 +808,126 @@
           <w:ilvl w:val="0"/>
           <w:numId w:val="5"/>
         </w:numPr>
-        <w:spacing w:line="276" w:lineRule="auto"/>
-        <w:rPr>
-          <w:sz w:val="24"/>
-        </w:rPr>
-      </w:pPr>
-      <w:r>
-        <w:rPr>
-          <w:sz w:val="24"/>
+        <w:spacing w:after="0" w:line="276" w:lineRule="auto"/>
+        <w:rPr>
+          <w:sz w:val="20"/>
+          <w:szCs w:val="20"/>
+        </w:rPr>
+      </w:pPr>
+      <w:r>
+        <w:rPr>
+          <w:sz w:val="20"/>
+          <w:szCs w:val="20"/>
         </w:rPr>
         <w:t>Provide remote support to students in order to debug and test code</w:t>
       </w:r>
     </w:p>
     <w:p>
       <w:pPr>
-        <w:spacing w:line="276" w:lineRule="auto"/>
-        <w:rPr>
-          <w:b/>
-        </w:rPr>
-      </w:pPr>
-      <w:r>
-        <w:rPr>
-          <w:b/>
-        </w:rPr>
-        <w:lastRenderedPageBreak/>
-        <w:t xml:space="preserve">JANUARY 2019 – JULY 2019 </w:t>
-      </w:r>
-    </w:p>
-    <w:p>
-      <w:pPr>
-        <w:spacing w:line="276" w:lineRule="auto"/>
-        <w:rPr>
-          <w:sz w:val="24"/>
-        </w:rPr>
-      </w:pPr>
-      <w:r>
+        <w:spacing w:after="0" w:line="276" w:lineRule="auto"/>
         <w:rPr>
           <w:b/>
           <w:color w:val="538135" w:themeColor="accent6" w:themeShade="BF"/>
-          <w:sz w:val="24"/>
+          <w:sz w:val="20"/>
+          <w:szCs w:val="20"/>
+        </w:rPr>
+      </w:pPr>
+    </w:p>
+    <w:p>
+      <w:pPr>
+        <w:spacing w:after="0" w:line="276" w:lineRule="auto"/>
+        <w:rPr>
+          <w:sz w:val="20"/>
+          <w:szCs w:val="20"/>
+        </w:rPr>
+      </w:pPr>
+      <w:r>
+        <w:rPr>
+          <w:b/>
+          <w:color w:val="538135" w:themeColor="accent6" w:themeShade="BF"/>
+          <w:sz w:val="20"/>
+          <w:szCs w:val="20"/>
         </w:rPr>
         <w:t>CMS DEVELOPER,</w:t>
       </w:r>
       <w:r>
         <w:rPr>
           <w:color w:val="538135" w:themeColor="accent6" w:themeShade="BF"/>
-          <w:sz w:val="24"/>
+          <w:sz w:val="20"/>
+          <w:szCs w:val="20"/>
         </w:rPr>
         <w:t xml:space="preserve"> </w:t>
       </w:r>
       <w:r>
         <w:rPr>
-          <w:sz w:val="24"/>
+          <w:sz w:val="20"/>
+          <w:szCs w:val="20"/>
         </w:rPr>
         <w:t>FOSTER MADE</w:t>
+      </w:r>
+      <w:r>
+        <w:rPr>
+          <w:sz w:val="20"/>
+          <w:szCs w:val="20"/>
+        </w:rPr>
+        <w:tab/>
+      </w:r>
+      <w:r>
+        <w:rPr>
+          <w:sz w:val="20"/>
+          <w:szCs w:val="20"/>
+        </w:rPr>
+        <w:tab/>
+      </w:r>
+      <w:r>
+        <w:rPr>
+          <w:sz w:val="20"/>
+          <w:szCs w:val="20"/>
+        </w:rPr>
+        <w:tab/>
+      </w:r>
+      <w:r>
+        <w:rPr>
+          <w:sz w:val="20"/>
+          <w:szCs w:val="20"/>
+        </w:rPr>
+        <w:tab/>
+      </w:r>
+      <w:r>
+        <w:rPr>
+          <w:sz w:val="20"/>
+          <w:szCs w:val="20"/>
+        </w:rPr>
+        <w:tab/>
+      </w:r>
+      <w:r>
+        <w:rPr>
+          <w:sz w:val="20"/>
+          <w:szCs w:val="20"/>
+        </w:rPr>
+        <w:tab/>
+      </w:r>
+      <w:r>
+        <w:rPr>
+          <w:sz w:val="20"/>
+          <w:szCs w:val="20"/>
+        </w:rPr>
+        <w:tab/>
+      </w:r>
+      <w:r>
+        <w:rPr>
+          <w:sz w:val="20"/>
+          <w:szCs w:val="20"/>
+        </w:rPr>
+        <w:tab/>
+        <w:t xml:space="preserve">              </w:t>
+      </w:r>
+      <w:r>
+        <w:rPr>
+          <w:sz w:val="20"/>
+          <w:szCs w:val="20"/>
+        </w:rPr>
+        <w:t>JANUARY 2019 – JULY 2019</w:t>
       </w:r>
     </w:p>
     <w:p>
@@ -899,28 +937,18 @@
           <w:ilvl w:val="0"/>
           <w:numId w:val="2"/>
         </w:numPr>
-        <w:spacing w:line="276" w:lineRule="auto"/>
-        <w:rPr>
-          <w:sz w:val="24"/>
-        </w:rPr>
-      </w:pPr>
-      <w:r>
-        <w:rPr>
-          <w:sz w:val="24"/>
-        </w:rPr>
-        <w:t xml:space="preserve">Assist the </w:t>
-      </w:r>
-      <w:r>
-        <w:rPr>
-          <w:sz w:val="24"/>
-        </w:rPr>
-        <w:t>Content Management</w:t>
-      </w:r>
-      <w:r>
-        <w:rPr>
-          <w:sz w:val="24"/>
-        </w:rPr>
-        <w:t xml:space="preserve"> Systems team with software design, development and testing</w:t>
+        <w:spacing w:after="0" w:line="276" w:lineRule="auto"/>
+        <w:rPr>
+          <w:sz w:val="20"/>
+          <w:szCs w:val="20"/>
+        </w:rPr>
+      </w:pPr>
+      <w:r>
+        <w:rPr>
+          <w:sz w:val="20"/>
+          <w:szCs w:val="20"/>
+        </w:rPr>
+        <w:t>Assist the Content Management Systems team with software design, development and testing</w:t>
       </w:r>
     </w:p>
     <w:p>
@@ -930,14 +958,16 @@
           <w:ilvl w:val="0"/>
           <w:numId w:val="2"/>
         </w:numPr>
-        <w:spacing w:line="276" w:lineRule="auto"/>
-        <w:rPr>
-          <w:sz w:val="24"/>
-        </w:rPr>
-      </w:pPr>
-      <w:r>
-        <w:rPr>
-          <w:sz w:val="24"/>
+        <w:spacing w:after="0" w:line="276" w:lineRule="auto"/>
+        <w:rPr>
+          <w:sz w:val="20"/>
+          <w:szCs w:val="20"/>
+        </w:rPr>
+      </w:pPr>
+      <w:r>
+        <w:rPr>
+          <w:sz w:val="20"/>
+          <w:szCs w:val="20"/>
         </w:rPr>
         <w:t>Assist in executing development tests in support of the feature/functionality being developed</w:t>
       </w:r>
@@ -949,14 +979,16 @@
           <w:ilvl w:val="0"/>
           <w:numId w:val="2"/>
         </w:numPr>
-        <w:spacing w:line="276" w:lineRule="auto"/>
-        <w:rPr>
-          <w:sz w:val="24"/>
-        </w:rPr>
-      </w:pPr>
-      <w:r>
-        <w:rPr>
-          <w:sz w:val="24"/>
+        <w:spacing w:after="0" w:line="276" w:lineRule="auto"/>
+        <w:rPr>
+          <w:sz w:val="20"/>
+          <w:szCs w:val="20"/>
+        </w:rPr>
+      </w:pPr>
+      <w:r>
+        <w:rPr>
+          <w:sz w:val="20"/>
+          <w:szCs w:val="20"/>
         </w:rPr>
         <w:t>Assisted in introducing new developers in initial systems setup</w:t>
       </w:r>
@@ -968,14 +1000,16 @@
           <w:ilvl w:val="0"/>
           <w:numId w:val="2"/>
         </w:numPr>
-        <w:spacing w:line="276" w:lineRule="auto"/>
-        <w:rPr>
-          <w:sz w:val="24"/>
-        </w:rPr>
-      </w:pPr>
-      <w:r>
-        <w:rPr>
-          <w:sz w:val="24"/>
+        <w:spacing w:after="0" w:line="276" w:lineRule="auto"/>
+        <w:rPr>
+          <w:sz w:val="20"/>
+          <w:szCs w:val="20"/>
+        </w:rPr>
+      </w:pPr>
+      <w:r>
+        <w:rPr>
+          <w:sz w:val="20"/>
+          <w:szCs w:val="20"/>
         </w:rPr>
         <w:t>Work closely with the team to facilitate agile development methodology</w:t>
       </w:r>
@@ -987,14 +1021,16 @@
           <w:ilvl w:val="0"/>
           <w:numId w:val="2"/>
         </w:numPr>
-        <w:spacing w:line="276" w:lineRule="auto"/>
-        <w:rPr>
-          <w:sz w:val="24"/>
-        </w:rPr>
-      </w:pPr>
-      <w:r>
-        <w:rPr>
-          <w:sz w:val="24"/>
+        <w:spacing w:after="0" w:line="276" w:lineRule="auto"/>
+        <w:rPr>
+          <w:sz w:val="20"/>
+          <w:szCs w:val="20"/>
+        </w:rPr>
+      </w:pPr>
+      <w:r>
+        <w:rPr>
+          <w:sz w:val="20"/>
+          <w:szCs w:val="20"/>
         </w:rPr>
         <w:t>Perform debug and performance analysis of code and systems</w:t>
       </w:r>
@@ -1006,14 +1042,16 @@
           <w:ilvl w:val="0"/>
           <w:numId w:val="2"/>
         </w:numPr>
-        <w:spacing w:line="276" w:lineRule="auto"/>
-        <w:rPr>
-          <w:sz w:val="24"/>
-        </w:rPr>
-      </w:pPr>
-      <w:r>
-        <w:rPr>
-          <w:sz w:val="24"/>
+        <w:spacing w:after="0" w:line="276" w:lineRule="auto"/>
+        <w:rPr>
+          <w:sz w:val="20"/>
+          <w:szCs w:val="20"/>
+        </w:rPr>
+      </w:pPr>
+      <w:r>
+        <w:rPr>
+          <w:sz w:val="20"/>
+          <w:szCs w:val="20"/>
         </w:rPr>
         <w:t xml:space="preserve">Provide development support across Content Management Systems team </w:t>
       </w:r>
@@ -1025,14 +1063,16 @@
           <w:ilvl w:val="0"/>
           <w:numId w:val="2"/>
         </w:numPr>
-        <w:spacing w:line="276" w:lineRule="auto"/>
-        <w:rPr>
-          <w:sz w:val="24"/>
-        </w:rPr>
-      </w:pPr>
-      <w:r>
-        <w:rPr>
-          <w:sz w:val="24"/>
+        <w:spacing w:after="0" w:line="276" w:lineRule="auto"/>
+        <w:rPr>
+          <w:sz w:val="20"/>
+          <w:szCs w:val="20"/>
+        </w:rPr>
+      </w:pPr>
+      <w:r>
+        <w:rPr>
+          <w:sz w:val="20"/>
+          <w:szCs w:val="20"/>
         </w:rPr>
         <w:t>Participate in software development using Agile development process</w:t>
       </w:r>
@@ -1044,28 +1084,18 @@
           <w:ilvl w:val="0"/>
           <w:numId w:val="2"/>
         </w:numPr>
-        <w:spacing w:line="276" w:lineRule="auto"/>
-        <w:rPr>
-          <w:sz w:val="24"/>
-        </w:rPr>
-      </w:pPr>
-      <w:r>
-        <w:rPr>
-          <w:sz w:val="24"/>
-        </w:rPr>
-        <w:t>Conducted software update presentation for Content Management</w:t>
-      </w:r>
-      <w:r>
-        <w:rPr>
-          <w:sz w:val="24"/>
-        </w:rPr>
-        <w:t xml:space="preserve"> Systems</w:t>
-      </w:r>
-      <w:r>
-        <w:rPr>
-          <w:sz w:val="24"/>
-        </w:rPr>
-        <w:t xml:space="preserve"> Add-ons</w:t>
+        <w:spacing w:after="0" w:line="276" w:lineRule="auto"/>
+        <w:rPr>
+          <w:sz w:val="20"/>
+          <w:szCs w:val="20"/>
+        </w:rPr>
+      </w:pPr>
+      <w:r>
+        <w:rPr>
+          <w:sz w:val="20"/>
+          <w:szCs w:val="20"/>
+        </w:rPr>
+        <w:t>Conducted software update presentation for Content Management Systems Add-ons</w:t>
       </w:r>
     </w:p>
     <w:p>
@@ -1075,59 +1105,119 @@
           <w:ilvl w:val="0"/>
           <w:numId w:val="2"/>
         </w:numPr>
-        <w:spacing w:line="276" w:lineRule="auto"/>
-        <w:rPr>
-          <w:sz w:val="24"/>
-        </w:rPr>
-      </w:pPr>
-      <w:r>
-        <w:rPr>
-          <w:sz w:val="24"/>
+        <w:spacing w:after="0" w:line="276" w:lineRule="auto"/>
+        <w:rPr>
+          <w:sz w:val="20"/>
+          <w:szCs w:val="20"/>
+        </w:rPr>
+      </w:pPr>
+      <w:r>
+        <w:rPr>
+          <w:sz w:val="20"/>
+          <w:szCs w:val="20"/>
         </w:rPr>
         <w:t>Conducted instructional presentation for Content Management Systems Add-on tools</w:t>
       </w:r>
     </w:p>
     <w:p>
       <w:pPr>
-        <w:spacing w:line="276" w:lineRule="auto"/>
-        <w:rPr>
-          <w:b/>
-        </w:rPr>
-      </w:pPr>
-      <w:r>
-        <w:rPr>
-          <w:b/>
-        </w:rPr>
-        <w:t>NOVEMBER 2016 – MARCH 2018</w:t>
-      </w:r>
-    </w:p>
-    <w:p>
-      <w:pPr>
-        <w:spacing w:line="276" w:lineRule="auto"/>
-        <w:rPr>
-          <w:sz w:val="24"/>
-        </w:rPr>
-      </w:pPr>
-      <w:r>
+        <w:spacing w:after="0" w:line="276" w:lineRule="auto"/>
         <w:rPr>
           <w:b/>
           <w:color w:val="538135" w:themeColor="accent6" w:themeShade="BF"/>
-          <w:sz w:val="24"/>
+          <w:sz w:val="20"/>
+          <w:szCs w:val="20"/>
+        </w:rPr>
+      </w:pPr>
+    </w:p>
+    <w:p>
+      <w:pPr>
+        <w:spacing w:after="0" w:line="276" w:lineRule="auto"/>
+        <w:rPr>
+          <w:sz w:val="20"/>
+          <w:szCs w:val="20"/>
+        </w:rPr>
+      </w:pPr>
+      <w:r>
+        <w:rPr>
+          <w:b/>
+          <w:color w:val="538135" w:themeColor="accent6" w:themeShade="BF"/>
+          <w:sz w:val="20"/>
+          <w:szCs w:val="20"/>
         </w:rPr>
         <w:t>FRONT-END DEVELOPER,</w:t>
       </w:r>
       <w:r>
         <w:rPr>
           <w:color w:val="538135" w:themeColor="accent6" w:themeShade="BF"/>
-          <w:sz w:val="24"/>
+          <w:sz w:val="20"/>
+          <w:szCs w:val="20"/>
         </w:rPr>
         <w:t xml:space="preserve"> </w:t>
       </w:r>
       <w:r>
         <w:rPr>
-          <w:sz w:val="24"/>
+          <w:sz w:val="20"/>
+          <w:szCs w:val="20"/>
         </w:rPr>
         <w:t>THINK OF US</w:t>
+      </w:r>
+      <w:r>
+        <w:rPr>
+          <w:sz w:val="20"/>
+          <w:szCs w:val="20"/>
+        </w:rPr>
+        <w:tab/>
+      </w:r>
+      <w:r>
+        <w:rPr>
+          <w:sz w:val="20"/>
+          <w:szCs w:val="20"/>
+        </w:rPr>
+        <w:tab/>
+      </w:r>
+      <w:r>
+        <w:rPr>
+          <w:sz w:val="20"/>
+          <w:szCs w:val="20"/>
+        </w:rPr>
+        <w:tab/>
+      </w:r>
+      <w:r>
+        <w:rPr>
+          <w:sz w:val="20"/>
+          <w:szCs w:val="20"/>
+        </w:rPr>
+        <w:tab/>
+      </w:r>
+      <w:r>
+        <w:rPr>
+          <w:sz w:val="20"/>
+          <w:szCs w:val="20"/>
+        </w:rPr>
+        <w:tab/>
+      </w:r>
+      <w:r>
+        <w:rPr>
+          <w:sz w:val="20"/>
+          <w:szCs w:val="20"/>
+        </w:rPr>
+        <w:tab/>
+      </w:r>
+      <w:r>
+        <w:rPr>
+          <w:sz w:val="20"/>
+          <w:szCs w:val="20"/>
+        </w:rPr>
+        <w:tab/>
+        <w:t xml:space="preserve">    </w:t>
+      </w:r>
+      <w:r>
+        <w:rPr>
+          <w:sz w:val="20"/>
+          <w:szCs w:val="20"/>
+        </w:rPr>
+        <w:t>NOVEMBER 2016 – MARCH 2018</w:t>
       </w:r>
     </w:p>
     <w:p>
@@ -1137,14 +1227,16 @@
           <w:ilvl w:val="0"/>
           <w:numId w:val="6"/>
         </w:numPr>
-        <w:spacing w:line="276" w:lineRule="auto"/>
-        <w:rPr>
-          <w:sz w:val="24"/>
-        </w:rPr>
-      </w:pPr>
-      <w:r>
-        <w:rPr>
-          <w:sz w:val="24"/>
+        <w:spacing w:after="0" w:line="276" w:lineRule="auto"/>
+        <w:rPr>
+          <w:sz w:val="20"/>
+          <w:szCs w:val="20"/>
+        </w:rPr>
+      </w:pPr>
+      <w:r>
+        <w:rPr>
+          <w:sz w:val="20"/>
+          <w:szCs w:val="20"/>
         </w:rPr>
         <w:t>Hands on software development, create frameworks, use third party frameworks, code reviews,</w:t>
       </w:r>
@@ -1156,14 +1248,16 @@
           <w:ilvl w:val="0"/>
           <w:numId w:val="6"/>
         </w:numPr>
-        <w:spacing w:line="276" w:lineRule="auto"/>
-        <w:rPr>
-          <w:sz w:val="24"/>
-        </w:rPr>
-      </w:pPr>
-      <w:r>
-        <w:rPr>
-          <w:sz w:val="24"/>
+        <w:spacing w:after="0" w:line="276" w:lineRule="auto"/>
+        <w:rPr>
+          <w:sz w:val="20"/>
+          <w:szCs w:val="20"/>
+        </w:rPr>
+      </w:pPr>
+      <w:r>
+        <w:rPr>
+          <w:sz w:val="20"/>
+          <w:szCs w:val="20"/>
         </w:rPr>
         <w:t>Work with software development team to design and implement features and capabilities</w:t>
       </w:r>
@@ -1175,14 +1269,16 @@
           <w:ilvl w:val="0"/>
           <w:numId w:val="6"/>
         </w:numPr>
-        <w:spacing w:line="276" w:lineRule="auto"/>
-        <w:rPr>
-          <w:sz w:val="24"/>
-        </w:rPr>
-      </w:pPr>
-      <w:r>
-        <w:rPr>
-          <w:sz w:val="24"/>
+        <w:spacing w:after="0" w:line="276" w:lineRule="auto"/>
+        <w:rPr>
+          <w:sz w:val="20"/>
+          <w:szCs w:val="20"/>
+        </w:rPr>
+      </w:pPr>
+      <w:r>
+        <w:rPr>
+          <w:sz w:val="20"/>
+          <w:szCs w:val="20"/>
         </w:rPr>
         <w:t>A great team player that can work confidently with managers and developers alike</w:t>
       </w:r>
@@ -1194,14 +1290,16 @@
           <w:ilvl w:val="0"/>
           <w:numId w:val="6"/>
         </w:numPr>
-        <w:spacing w:line="276" w:lineRule="auto"/>
-        <w:rPr>
-          <w:sz w:val="24"/>
-        </w:rPr>
-      </w:pPr>
-      <w:r>
-        <w:rPr>
-          <w:sz w:val="24"/>
+        <w:spacing w:after="0" w:line="276" w:lineRule="auto"/>
+        <w:rPr>
+          <w:sz w:val="20"/>
+          <w:szCs w:val="20"/>
+        </w:rPr>
+      </w:pPr>
+      <w:r>
+        <w:rPr>
+          <w:sz w:val="20"/>
+          <w:szCs w:val="20"/>
         </w:rPr>
         <w:t>Work closely with team lead or group manager</w:t>
       </w:r>
@@ -1213,14 +1311,16 @@
           <w:ilvl w:val="0"/>
           <w:numId w:val="6"/>
         </w:numPr>
-        <w:spacing w:line="276" w:lineRule="auto"/>
-        <w:rPr>
-          <w:sz w:val="24"/>
-        </w:rPr>
-      </w:pPr>
-      <w:r>
-        <w:rPr>
-          <w:sz w:val="24"/>
+        <w:spacing w:after="0" w:line="276" w:lineRule="auto"/>
+        <w:rPr>
+          <w:sz w:val="20"/>
+          <w:szCs w:val="20"/>
+        </w:rPr>
+      </w:pPr>
+      <w:r>
+        <w:rPr>
+          <w:sz w:val="20"/>
+          <w:szCs w:val="20"/>
         </w:rPr>
         <w:t>Work in an Agile oriented environment</w:t>
       </w:r>
@@ -1232,14 +1332,16 @@
           <w:ilvl w:val="0"/>
           <w:numId w:val="6"/>
         </w:numPr>
-        <w:spacing w:line="276" w:lineRule="auto"/>
-        <w:rPr>
-          <w:sz w:val="24"/>
-        </w:rPr>
-      </w:pPr>
-      <w:r>
-        <w:rPr>
-          <w:sz w:val="24"/>
+        <w:spacing w:after="0" w:line="276" w:lineRule="auto"/>
+        <w:rPr>
+          <w:sz w:val="20"/>
+          <w:szCs w:val="20"/>
+        </w:rPr>
+      </w:pPr>
+      <w:r>
+        <w:rPr>
+          <w:sz w:val="20"/>
+          <w:szCs w:val="20"/>
         </w:rPr>
         <w:t>Executes established test plans and protocols for assigned portions of code; identifies, logs, and debugs assigned issues</w:t>
       </w:r>
@@ -1251,45 +1353,51 @@
           <w:ilvl w:val="0"/>
           <w:numId w:val="6"/>
         </w:numPr>
-        <w:spacing w:line="276" w:lineRule="auto"/>
-        <w:rPr>
-          <w:sz w:val="24"/>
-        </w:rPr>
-      </w:pPr>
-      <w:r>
-        <w:rPr>
-          <w:sz w:val="24"/>
+        <w:spacing w:after="0" w:line="276" w:lineRule="auto"/>
+        <w:rPr>
+          <w:sz w:val="20"/>
+          <w:szCs w:val="20"/>
+        </w:rPr>
+      </w:pPr>
+      <w:r>
+        <w:rPr>
+          <w:sz w:val="20"/>
+          <w:szCs w:val="20"/>
         </w:rPr>
         <w:t xml:space="preserve">Participates as a team member or individually on development projects using </w:t>
       </w:r>
       <w:r>
         <w:rPr>
-          <w:sz w:val="24"/>
+          <w:sz w:val="20"/>
+          <w:szCs w:val="20"/>
         </w:rPr>
         <w:t>Visual Studio</w:t>
       </w:r>
       <w:r>
         <w:rPr>
-          <w:sz w:val="24"/>
+          <w:sz w:val="20"/>
+          <w:szCs w:val="20"/>
         </w:rPr>
         <w:t xml:space="preserve"> and </w:t>
       </w:r>
       <w:r>
         <w:rPr>
-          <w:sz w:val="24"/>
+          <w:sz w:val="20"/>
+          <w:szCs w:val="20"/>
         </w:rPr>
         <w:t>Github</w:t>
       </w:r>
       <w:r>
         <w:rPr>
-          <w:sz w:val="24"/>
+          <w:sz w:val="20"/>
+          <w:szCs w:val="20"/>
         </w:rPr>
         <w:t xml:space="preserve"> technologies</w:t>
       </w:r>
     </w:p>
     <w:sectPr>
       <w:pgSz w:w="12240" w:h="15840"/>
-      <w:pgMar w:top="1440" w:right="1440" w:bottom="1440" w:left="1440" w:header="720" w:footer="720" w:gutter="0"/>
+      <w:pgMar w:top="720" w:right="720" w:bottom="720" w:left="720" w:header="720" w:footer="720" w:gutter="0"/>
       <w:cols w:space="720"/>
       <w:docGrid w:linePitch="360"/>
     </w:sectPr>
@@ -2157,7 +2265,6 @@
     <w:lsdException w:name="HTML Sample" w:semiHidden="1" w:unhideWhenUsed="1"/>
     <w:lsdException w:name="HTML Typewriter" w:semiHidden="1" w:unhideWhenUsed="1"/>
     <w:lsdException w:name="HTML Variable" w:semiHidden="1" w:unhideWhenUsed="1"/>
-    <w:lsdException w:name="Normal Table" w:semiHidden="1" w:unhideWhenUsed="1"/>
     <w:lsdException w:name="annotation subject" w:semiHidden="1" w:unhideWhenUsed="1"/>
     <w:lsdException w:name="No List" w:semiHidden="1" w:unhideWhenUsed="1"/>
     <w:lsdException w:name="Outline List 1" w:semiHidden="1" w:unhideWhenUsed="1"/>
@@ -2201,10 +2308,8 @@
     <w:lsdException w:name="Table Elegant" w:semiHidden="1" w:unhideWhenUsed="1"/>
     <w:lsdException w:name="Table Professional" w:semiHidden="1" w:unhideWhenUsed="1"/>
     <w:lsdException w:name="Table Subtle 1" w:semiHidden="1" w:unhideWhenUsed="1"/>
-    <w:lsdException w:name="Table Subtle 2" w:semiHidden="1" w:unhideWhenUsed="1"/>
     <w:lsdException w:name="Table Web 1" w:semiHidden="1" w:unhideWhenUsed="1"/>
     <w:lsdException w:name="Table Web 2" w:semiHidden="1" w:unhideWhenUsed="1"/>
-    <w:lsdException w:name="Table Web 3" w:semiHidden="1" w:unhideWhenUsed="1"/>
     <w:lsdException w:name="Balloon Text" w:semiHidden="1" w:unhideWhenUsed="1"/>
     <w:lsdException w:name="Table Grid" w:uiPriority="39"/>
     <w:lsdException w:name="Table Theme" w:semiHidden="1" w:unhideWhenUsed="1"/>
@@ -2628,8 +2733,8 @@
       <w:u w:val="single"/>
     </w:rPr>
   </w:style>
-  <w:style w:type="character" w:styleId="UnresolvedMention">
-    <w:name w:val="Unresolved Mention"/>
+  <w:style w:type="character" w:customStyle="1" w:styleId="UnresolvedMention1">
+    <w:name w:val="Unresolved Mention1"/>
     <w:basedOn w:val="DefaultParagraphFont"/>
     <w:uiPriority w:val="99"/>
     <w:semiHidden/>
@@ -2966,7 +3071,7 @@
 </file>
 
 <file path=customXml/itemProps1.xml><?xml version="1.0" encoding="utf-8"?>
-<ds:datastoreItem xmlns:ds="http://schemas.openxmlformats.org/officeDocument/2006/customXml" ds:itemID="{374F1CCD-5EAE-4B6D-8E8B-93F6589550F8}">
+<ds:datastoreItem xmlns:ds="http://schemas.openxmlformats.org/officeDocument/2006/customXml" ds:itemID="{020A1A5F-3F8E-4E98-8356-621CD8629151}">
   <ds:schemaRefs>
     <ds:schemaRef ds:uri="http://schemas.openxmlformats.org/officeDocument/2006/bibliography"/>
   </ds:schemaRefs>

</xml_diff>

<commit_message>
fixed caplization and spelling
</commit_message>
<xml_diff>
--- a/files/resumes/Thyraellis Howard.docx
+++ b/files/resumes/Thyraellis Howard.docx
@@ -12,8 +12,6 @@
           <w:szCs w:val="32"/>
         </w:rPr>
       </w:pPr>
-      <w:bookmarkStart w:id="0" w:name="_GoBack"/>
-      <w:bookmarkEnd w:id="0"/>
       <w:r>
         <w:rPr>
           <w:rFonts w:ascii="Georgia" w:hAnsi="Georgia"/>
@@ -293,9 +291,8 @@
     </w:p>
     <w:tbl>
       <w:tblPr>
-        <w:tblStyle w:val="GridTable2-Accent4"/>
+        <w:tblStyle w:val="TableGridLight"/>
         <w:tblW w:w="10656" w:type="dxa"/>
-        <w:tblInd w:w="3" w:type="dxa"/>
         <w:tblLook w:val="04A0" w:firstRow="1" w:lastRow="0" w:firstColumn="1" w:lastColumn="0" w:noHBand="0" w:noVBand="1"/>
       </w:tblPr>
       <w:tblGrid>
@@ -305,14 +302,11 @@
       </w:tblGrid>
       <w:tr>
         <w:trPr>
-          <w:cnfStyle w:val="100000000000" w:firstRow="1" w:lastRow="0" w:firstColumn="0" w:lastColumn="0" w:oddVBand="0" w:evenVBand="0" w:oddHBand="0" w:evenHBand="0" w:firstRowFirstColumn="0" w:firstRowLastColumn="0" w:lastRowFirstColumn="0" w:lastRowLastColumn="0"/>
           <w:trHeight w:val="363"/>
         </w:trPr>
         <w:tc>
           <w:tcPr>
-            <w:cnfStyle w:val="001000000000" w:firstRow="0" w:lastRow="0" w:firstColumn="1" w:lastColumn="0" w:oddVBand="0" w:evenVBand="0" w:oddHBand="0" w:evenHBand="0" w:firstRowFirstColumn="0" w:firstRowLastColumn="0" w:lastRowFirstColumn="0" w:lastRowLastColumn="0"/>
             <w:tcW w:w="3297" w:type="dxa"/>
-            <w:vAlign w:val="center"/>
           </w:tcPr>
           <w:p>
             <w:pPr>
@@ -326,6 +320,7 @@
                 <w:szCs w:val="20"/>
               </w:rPr>
             </w:pPr>
+            <w:bookmarkStart w:id="0" w:name="_GoBack"/>
             <w:r>
               <w:rPr>
                 <w:rFonts w:asciiTheme="majorHAnsi" w:hAnsiTheme="majorHAnsi"/>
@@ -346,7 +341,6 @@
             <w:pPr>
               <w:spacing w:after="120"/>
               <w:jc w:val="center"/>
-              <w:cnfStyle w:val="100000000000" w:firstRow="1" w:lastRow="0" w:firstColumn="0" w:lastColumn="0" w:oddVBand="0" w:evenVBand="0" w:oddHBand="0" w:evenHBand="0" w:firstRowFirstColumn="0" w:firstRowLastColumn="0" w:lastRowFirstColumn="0" w:lastRowLastColumn="0"/>
               <w:rPr>
                 <w:rFonts w:asciiTheme="majorHAnsi" w:hAnsiTheme="majorHAnsi"/>
                 <w:caps/>
@@ -370,13 +364,11 @@
         <w:tc>
           <w:tcPr>
             <w:tcW w:w="3629" w:type="dxa"/>
-            <w:vAlign w:val="center"/>
           </w:tcPr>
           <w:p>
             <w:pPr>
               <w:spacing w:after="120"/>
               <w:jc w:val="center"/>
-              <w:cnfStyle w:val="100000000000" w:firstRow="1" w:lastRow="0" w:firstColumn="0" w:lastColumn="0" w:oddVBand="0" w:evenVBand="0" w:oddHBand="0" w:evenHBand="0" w:firstRowFirstColumn="0" w:firstRowLastColumn="0" w:lastRowFirstColumn="0" w:lastRowLastColumn="0"/>
               <w:rPr>
                 <w:rFonts w:asciiTheme="majorHAnsi" w:hAnsiTheme="majorHAnsi"/>
                 <w:caps/>
@@ -400,25 +392,22 @@
       </w:tr>
       <w:tr>
         <w:trPr>
-          <w:cnfStyle w:val="000000100000" w:firstRow="0" w:lastRow="0" w:firstColumn="0" w:lastColumn="0" w:oddVBand="0" w:evenVBand="0" w:oddHBand="1" w:evenHBand="0" w:firstRowFirstColumn="0" w:firstRowLastColumn="0" w:lastRowFirstColumn="0" w:lastRowLastColumn="0"/>
           <w:trHeight w:val="949"/>
         </w:trPr>
         <w:tc>
           <w:tcPr>
-            <w:cnfStyle w:val="001000000000" w:firstRow="0" w:lastRow="0" w:firstColumn="1" w:lastColumn="0" w:oddVBand="0" w:evenVBand="0" w:oddHBand="0" w:evenHBand="0" w:firstRowFirstColumn="0" w:firstRowLastColumn="0" w:lastRowFirstColumn="0" w:lastRowLastColumn="0"/>
             <w:tcW w:w="3297" w:type="dxa"/>
           </w:tcPr>
           <w:p>
             <w:pPr>
               <w:rPr>
-                <w:b w:val="0"/>
+                <w:b/>
                 <w:sz w:val="20"/>
                 <w:szCs w:val="20"/>
               </w:rPr>
             </w:pPr>
             <w:r>
               <w:rPr>
-                <w:b w:val="0"/>
                 <w:sz w:val="20"/>
                 <w:szCs w:val="20"/>
               </w:rPr>
@@ -428,14 +417,13 @@
           <w:p>
             <w:pPr>
               <w:rPr>
-                <w:b w:val="0"/>
+                <w:b/>
                 <w:sz w:val="20"/>
                 <w:szCs w:val="20"/>
               </w:rPr>
             </w:pPr>
             <w:r>
               <w:rPr>
-                <w:b w:val="0"/>
                 <w:sz w:val="20"/>
                 <w:szCs w:val="20"/>
               </w:rPr>
@@ -445,14 +433,13 @@
           <w:p>
             <w:pPr>
               <w:rPr>
-                <w:b w:val="0"/>
+                <w:b/>
                 <w:sz w:val="20"/>
                 <w:szCs w:val="20"/>
               </w:rPr>
             </w:pPr>
             <w:r>
               <w:rPr>
-                <w:b w:val="0"/>
                 <w:sz w:val="20"/>
                 <w:szCs w:val="20"/>
               </w:rPr>
@@ -462,7 +449,7 @@
           <w:p>
             <w:pPr>
               <w:rPr>
-                <w:bCs w:val="0"/>
+                <w:bCs/>
                 <w:sz w:val="20"/>
                 <w:szCs w:val="20"/>
               </w:rPr>
@@ -476,7 +463,6 @@
           <w:p>
             <w:pPr>
               <w:spacing w:after="120"/>
-              <w:cnfStyle w:val="000000100000" w:firstRow="0" w:lastRow="0" w:firstColumn="0" w:lastColumn="0" w:oddVBand="0" w:evenVBand="0" w:oddHBand="1" w:evenHBand="0" w:firstRowFirstColumn="0" w:firstRowLastColumn="0" w:lastRowFirstColumn="0" w:lastRowLastColumn="0"/>
               <w:rPr>
                 <w:sz w:val="20"/>
                 <w:szCs w:val="20"/>
@@ -498,7 +484,6 @@
           <w:p>
             <w:pPr>
               <w:spacing w:after="120"/>
-              <w:cnfStyle w:val="000000100000" w:firstRow="0" w:lastRow="0" w:firstColumn="0" w:lastColumn="0" w:oddVBand="0" w:evenVBand="0" w:oddHBand="1" w:evenHBand="0" w:firstRowFirstColumn="0" w:firstRowLastColumn="0" w:lastRowFirstColumn="0" w:lastRowLastColumn="0"/>
               <w:rPr>
                 <w:sz w:val="20"/>
                 <w:szCs w:val="20"/>
@@ -514,6 +499,7 @@
           </w:p>
         </w:tc>
       </w:tr>
+      <w:bookmarkEnd w:id="0"/>
     </w:tbl>
     <w:p>
       <w:pPr>
@@ -1380,6 +1366,7 @@
         </w:rPr>
         <w:t xml:space="preserve"> and </w:t>
       </w:r>
+      <w:proofErr w:type="spellStart"/>
       <w:r>
         <w:rPr>
           <w:sz w:val="20"/>
@@ -1387,6 +1374,7 @@
         </w:rPr>
         <w:t>Github</w:t>
       </w:r>
+      <w:proofErr w:type="spellEnd"/>
       <w:r>
         <w:rPr>
           <w:sz w:val="20"/>
@@ -2265,6 +2253,7 @@
     <w:lsdException w:name="HTML Sample" w:semiHidden="1" w:unhideWhenUsed="1"/>
     <w:lsdException w:name="HTML Typewriter" w:semiHidden="1" w:unhideWhenUsed="1"/>
     <w:lsdException w:name="HTML Variable" w:semiHidden="1" w:unhideWhenUsed="1"/>
+    <w:lsdException w:name="Normal Table" w:semiHidden="1" w:unhideWhenUsed="1"/>
     <w:lsdException w:name="annotation subject" w:semiHidden="1" w:unhideWhenUsed="1"/>
     <w:lsdException w:name="No List" w:semiHidden="1" w:unhideWhenUsed="1"/>
     <w:lsdException w:name="Outline List 1" w:semiHidden="1" w:unhideWhenUsed="1"/>
@@ -2308,8 +2297,10 @@
     <w:lsdException w:name="Table Elegant" w:semiHidden="1" w:unhideWhenUsed="1"/>
     <w:lsdException w:name="Table Professional" w:semiHidden="1" w:unhideWhenUsed="1"/>
     <w:lsdException w:name="Table Subtle 1" w:semiHidden="1" w:unhideWhenUsed="1"/>
+    <w:lsdException w:name="Table Subtle 2" w:semiHidden="1" w:unhideWhenUsed="1"/>
     <w:lsdException w:name="Table Web 1" w:semiHidden="1" w:unhideWhenUsed="1"/>
     <w:lsdException w:name="Table Web 2" w:semiHidden="1" w:unhideWhenUsed="1"/>
+    <w:lsdException w:name="Table Web 3" w:semiHidden="1" w:unhideWhenUsed="1"/>
     <w:lsdException w:name="Balloon Text" w:semiHidden="1" w:unhideWhenUsed="1"/>
     <w:lsdException w:name="Table Grid" w:uiPriority="39"/>
     <w:lsdException w:name="Table Theme" w:semiHidden="1" w:unhideWhenUsed="1"/>
@@ -2767,6 +2758,100 @@
       <w:ind w:left="720"/>
       <w:contextualSpacing/>
     </w:pPr>
+  </w:style>
+  <w:style w:type="table" w:styleId="GridTable2">
+    <w:name w:val="Grid Table 2"/>
+    <w:basedOn w:val="TableNormal"/>
+    <w:uiPriority w:val="47"/>
+    <w:rsid w:val="003C19B1"/>
+    <w:pPr>
+      <w:spacing w:after="0" w:line="240" w:lineRule="auto"/>
+    </w:pPr>
+    <w:tblPr>
+      <w:tblStyleRowBandSize w:val="1"/>
+      <w:tblStyleColBandSize w:val="1"/>
+      <w:tblBorders>
+        <w:top w:val="single" w:sz="2" w:space="0" w:color="666666" w:themeColor="text1" w:themeTint="99"/>
+        <w:bottom w:val="single" w:sz="2" w:space="0" w:color="666666" w:themeColor="text1" w:themeTint="99"/>
+        <w:insideH w:val="single" w:sz="2" w:space="0" w:color="666666" w:themeColor="text1" w:themeTint="99"/>
+        <w:insideV w:val="single" w:sz="2" w:space="0" w:color="666666" w:themeColor="text1" w:themeTint="99"/>
+      </w:tblBorders>
+    </w:tblPr>
+    <w:tblStylePr w:type="firstRow">
+      <w:rPr>
+        <w:b/>
+        <w:bCs/>
+      </w:rPr>
+      <w:tblPr/>
+      <w:tcPr>
+        <w:tcBorders>
+          <w:top w:val="nil"/>
+          <w:bottom w:val="single" w:sz="12" w:space="0" w:color="666666" w:themeColor="text1" w:themeTint="99"/>
+          <w:insideH w:val="nil"/>
+          <w:insideV w:val="nil"/>
+        </w:tcBorders>
+        <w:shd w:val="clear" w:color="auto" w:fill="FFFFFF" w:themeFill="background1"/>
+      </w:tcPr>
+    </w:tblStylePr>
+    <w:tblStylePr w:type="lastRow">
+      <w:rPr>
+        <w:b/>
+        <w:bCs/>
+      </w:rPr>
+      <w:tblPr/>
+      <w:tcPr>
+        <w:tcBorders>
+          <w:top w:val="double" w:sz="2" w:space="0" w:color="666666" w:themeColor="text1" w:themeTint="99"/>
+          <w:bottom w:val="nil"/>
+          <w:insideH w:val="nil"/>
+          <w:insideV w:val="nil"/>
+        </w:tcBorders>
+        <w:shd w:val="clear" w:color="auto" w:fill="FFFFFF" w:themeFill="background1"/>
+      </w:tcPr>
+    </w:tblStylePr>
+    <w:tblStylePr w:type="firstCol">
+      <w:rPr>
+        <w:b/>
+        <w:bCs/>
+      </w:rPr>
+    </w:tblStylePr>
+    <w:tblStylePr w:type="lastCol">
+      <w:rPr>
+        <w:b/>
+        <w:bCs/>
+      </w:rPr>
+    </w:tblStylePr>
+    <w:tblStylePr w:type="band1Vert">
+      <w:tblPr/>
+      <w:tcPr>
+        <w:shd w:val="clear" w:color="auto" w:fill="CCCCCC" w:themeFill="text1" w:themeFillTint="33"/>
+      </w:tcPr>
+    </w:tblStylePr>
+    <w:tblStylePr w:type="band1Horz">
+      <w:tblPr/>
+      <w:tcPr>
+        <w:shd w:val="clear" w:color="auto" w:fill="CCCCCC" w:themeFill="text1" w:themeFillTint="33"/>
+      </w:tcPr>
+    </w:tblStylePr>
+  </w:style>
+  <w:style w:type="table" w:styleId="TableGridLight">
+    <w:name w:val="Grid Table Light"/>
+    <w:basedOn w:val="TableNormal"/>
+    <w:uiPriority w:val="40"/>
+    <w:rsid w:val="002949AA"/>
+    <w:pPr>
+      <w:spacing w:after="0" w:line="240" w:lineRule="auto"/>
+    </w:pPr>
+    <w:tblPr>
+      <w:tblBorders>
+        <w:top w:val="single" w:sz="4" w:space="0" w:color="BFBFBF" w:themeColor="background1" w:themeShade="BF"/>
+        <w:left w:val="single" w:sz="4" w:space="0" w:color="BFBFBF" w:themeColor="background1" w:themeShade="BF"/>
+        <w:bottom w:val="single" w:sz="4" w:space="0" w:color="BFBFBF" w:themeColor="background1" w:themeShade="BF"/>
+        <w:right w:val="single" w:sz="4" w:space="0" w:color="BFBFBF" w:themeColor="background1" w:themeShade="BF"/>
+        <w:insideH w:val="single" w:sz="4" w:space="0" w:color="BFBFBF" w:themeColor="background1" w:themeShade="BF"/>
+        <w:insideV w:val="single" w:sz="4" w:space="0" w:color="BFBFBF" w:themeColor="background1" w:themeShade="BF"/>
+      </w:tblBorders>
+    </w:tblPr>
   </w:style>
 </w:styles>
 </file>
@@ -3071,7 +3156,7 @@
 </file>
 
 <file path=customXml/itemProps1.xml><?xml version="1.0" encoding="utf-8"?>
-<ds:datastoreItem xmlns:ds="http://schemas.openxmlformats.org/officeDocument/2006/customXml" ds:itemID="{020A1A5F-3F8E-4E98-8356-621CD8629151}">
+<ds:datastoreItem xmlns:ds="http://schemas.openxmlformats.org/officeDocument/2006/customXml" ds:itemID="{0E535993-9E97-401D-BC81-E8D44141563A}">
   <ds:schemaRefs>
     <ds:schemaRef ds:uri="http://schemas.openxmlformats.org/officeDocument/2006/bibliography"/>
   </ds:schemaRefs>

</xml_diff>